<commit_message>
vault backup: 2025-04-08 03:25:09
</commit_message>
<xml_diff>
--- a/Obsidian Vault/Doing/技术工程/Sprint/S2/fangfeiyue.docx
+++ b/Obsidian Vault/Doing/技术工程/Sprint/S2/fangfeiyue.docx
@@ -1231,16 +1231,7 @@
                 <w:rFonts w:hint="eastAsia"/>
                 <w:spacing w:val="9"/>
               </w:rPr>
-              <w:t>分销团队，虚线管理云分销团</w:t>
-            </w:r>
-            <w:bookmarkStart w:id="0" w:name="_GoBack"/>
-            <w:bookmarkEnd w:id="0"/>
-            <w:r>
-              <w:rPr>
-                <w:rFonts w:hint="eastAsia"/>
-                <w:spacing w:val="9"/>
-              </w:rPr>
-              <w:t>队、并负责TOP级插件分销员的架构优化及稳定性治理</w:t>
+              <w:t>分销团队，虚线管理云分销团队、并负责TOP级插件分销员的架构优化及稳定性治理</w:t>
             </w:r>
           </w:p>
           <w:p>
@@ -2425,7 +2416,7 @@
                 <w:rFonts w:hint="eastAsia"/>
                 <w:lang w:val="en-US" w:eastAsia="zh-CN"/>
               </w:rPr>
-              <w:t>为消费者提供合理的售后履约服务，并通过动态定价，来赚取商家服务费。</w:t>
+              <w:t>为消费者提供良好的售后履约服务，并通过动态定价，来赚取商家服务费。</w:t>
             </w:r>
           </w:p>
           <w:p>
@@ -2559,7 +2550,7 @@
                 <w:spacing w:val="5"/>
                 <w:lang w:val="en-US" w:eastAsia="zh-CN"/>
               </w:rPr>
-              <w:t>通过物流商运营、定价运营，赚取与三方物流间的差价。</w:t>
+              <w:t>为消费者提供具有性价比的三方物流服务，并通过物流商运营、定价运营等，赚取与三方间的差价。</w:t>
             </w:r>
           </w:p>
           <w:p>
@@ -2590,7 +2581,17 @@
                 <w:spacing w:val="3"/>
                 <w:lang w:val="en-US" w:eastAsia="zh-CN"/>
               </w:rPr>
-              <w:t>有赞寄件：通过承接正向的交易发货能力，搭建物流商运营、运费定价等体系构造清晰的物流计费模型。</w:t>
+              <w:t>有赞寄件：通过承接正向的交易发货能力，</w:t>
+            </w:r>
+            <w:bookmarkStart w:id="0" w:name="_GoBack"/>
+            <w:bookmarkEnd w:id="0"/>
+            <w:r>
+              <w:rPr>
+                <w:rFonts w:hint="eastAsia"/>
+                <w:spacing w:val="3"/>
+                <w:lang w:val="en-US" w:eastAsia="zh-CN"/>
+              </w:rPr>
+              <w:t>搭建物流商运营、运费定价等体系构造清晰的物流计费模型。</w:t>
             </w:r>
           </w:p>
           <w:p>

</xml_diff>

<commit_message>
vault backup: 2025-04-09 01:51:21
</commit_message>
<xml_diff>
--- a/Obsidian Vault/Doing/技术工程/Sprint/S2/fangfeiyue.docx
+++ b/Obsidian Vault/Doing/技术工程/Sprint/S2/fangfeiyue.docx
@@ -1046,7 +1046,22 @@
                 <w:rFonts w:hint="eastAsia"/>
                 <w:spacing w:val="8"/>
               </w:rPr>
-              <w:t>任职期间多次拿到超预期结果</w:t>
+              <w:t>任职期间</w:t>
+            </w:r>
+            <w:r>
+              <w:rPr>
+                <w:rFonts w:hint="eastAsia"/>
+                <w:spacing w:val="8"/>
+                <w:lang w:val="en-US" w:eastAsia="zh-CN"/>
+              </w:rPr>
+              <w:t>连续3年</w:t>
+            </w:r>
+            <w:r>
+              <w:rPr>
+                <w:rFonts w:hint="eastAsia"/>
+                <w:spacing w:val="8"/>
+              </w:rPr>
+              <w:t>拿到超预期结果</w:t>
             </w:r>
             <w:r>
               <w:rPr>
@@ -2328,7 +2343,7 @@
             <w:pPr>
               <w:pStyle w:val="6"/>
               <w:spacing w:before="86" w:line="205" w:lineRule="auto"/>
-              <w:ind w:firstLine="206" w:firstLineChars="100"/>
+              <w:ind w:firstLine="412" w:firstLineChars="200"/>
               <w:rPr>
                 <w:rFonts w:hint="eastAsia"/>
                 <w:spacing w:val="8"/>
@@ -2404,24 +2419,6 @@
           <w:p>
             <w:pPr>
               <w:pStyle w:val="6"/>
-              <w:spacing w:before="126" w:line="258" w:lineRule="auto"/>
-              <w:ind w:right="28" w:firstLine="285" w:firstLineChars="150"/>
-              <w:rPr>
-                <w:rFonts w:hint="default" w:eastAsia="PingFang SC"/>
-                <w:lang w:val="en-US" w:eastAsia="zh-CN"/>
-              </w:rPr>
-            </w:pPr>
-            <w:r>
-              <w:rPr>
-                <w:rFonts w:hint="eastAsia"/>
-                <w:lang w:val="en-US" w:eastAsia="zh-CN"/>
-              </w:rPr>
-              <w:t>为消费者提供良好的售后履约服务，并通过动态定价，来赚取商家服务费。</w:t>
-            </w:r>
-          </w:p>
-          <w:p>
-            <w:pPr>
-              <w:pStyle w:val="6"/>
               <w:spacing w:before="46" w:line="228" w:lineRule="auto"/>
               <w:ind w:left="405" w:leftChars="133" w:right="79" w:hanging="126" w:hangingChars="61"/>
               <w:rPr>
@@ -2447,7 +2444,7 @@
                 <w:spacing w:val="6"/>
                 <w:lang w:val="en-US" w:eastAsia="zh-CN"/>
               </w:rPr>
-              <w:t>退货包运费：通过为消费者提供退货后的包运费服务来收取商家动态服务费，其中通过基础服务、保单、理赔等领域能力建设来构建清晰的业务模型，并进一步解决保费归因、保险抽象、开放能力等难题。</w:t>
+              <w:t>退货包运费：通过为消费者提供退换货后的包运费能力，来收取商家服务费。在技术上，搭建基础服务、保单、理赔等核心子域来建设清晰的领域模型，并进一步解决理赔归因、保险核心、对外开放等难题。</w:t>
             </w:r>
           </w:p>
           <w:p>
@@ -2486,6 +2483,8 @@
                 <w:lang w:val="en-US" w:eastAsia="zh-CN"/>
               </w:rPr>
             </w:pPr>
+            <w:bookmarkStart w:id="0" w:name="_GoBack"/>
+            <w:bookmarkEnd w:id="0"/>
           </w:p>
           <w:p>
             <w:pPr>
@@ -2493,52 +2492,6 @@
               <w:spacing w:before="87" w:line="206" w:lineRule="auto"/>
               <w:ind w:left="60"/>
               <w:rPr>
-                <w:rFonts w:hint="eastAsia"/>
-                <w:spacing w:val="5"/>
-                <w:lang w:val="en-US" w:eastAsia="zh-CN"/>
-              </w:rPr>
-            </w:pPr>
-            <w:r>
-              <w:rPr>
-                <w:b/>
-                <w:bCs/>
-                <w:spacing w:val="5"/>
-              </w:rPr>
-              <w:t>（</w:t>
-            </w:r>
-            <w:r>
-              <w:rPr>
-                <w:rFonts w:hint="eastAsia"/>
-                <w:b/>
-                <w:bCs/>
-                <w:spacing w:val="5"/>
-                <w:lang w:val="en-US" w:eastAsia="zh-CN"/>
-              </w:rPr>
-              <w:t>二</w:t>
-            </w:r>
-            <w:r>
-              <w:rPr>
-                <w:b/>
-                <w:bCs/>
-                <w:spacing w:val="5"/>
-              </w:rPr>
-              <w:t>）</w:t>
-            </w:r>
-            <w:r>
-              <w:rPr>
-                <w:rFonts w:hint="eastAsia"/>
-                <w:spacing w:val="5"/>
-                <w:lang w:val="en-US" w:eastAsia="zh-CN"/>
-              </w:rPr>
-              <w:t>物流增值</w:t>
-            </w:r>
-          </w:p>
-          <w:p>
-            <w:pPr>
-              <w:pStyle w:val="6"/>
-              <w:spacing w:before="87" w:line="206" w:lineRule="auto"/>
-              <w:ind w:left="60" w:firstLine="200" w:firstLineChars="100"/>
-              <w:rPr>
                 <w:rFonts w:hint="default"/>
                 <w:spacing w:val="5"/>
                 <w:lang w:val="en-US" w:eastAsia="zh-CN"/>
@@ -2546,11 +2499,37 @@
             </w:pPr>
             <w:r>
               <w:rPr>
-                <w:rFonts w:hint="eastAsia"/>
+                <w:b/>
+                <w:bCs/>
                 <w:spacing w:val="5"/>
-                <w:lang w:val="en-US" w:eastAsia="zh-CN"/>
-              </w:rPr>
-              <w:t>为消费者提供具有性价比的三方物流服务，并通过物流商运营、定价运营等，赚取与三方间的差价。</w:t>
+              </w:rPr>
+              <w:t>（</w:t>
+            </w:r>
+            <w:r>
+              <w:rPr>
+                <w:rFonts w:hint="eastAsia"/>
+                <w:b/>
+                <w:bCs/>
+                <w:spacing w:val="5"/>
+                <w:lang w:val="en-US" w:eastAsia="zh-CN"/>
+              </w:rPr>
+              <w:t>二</w:t>
+            </w:r>
+            <w:r>
+              <w:rPr>
+                <w:b/>
+                <w:bCs/>
+                <w:spacing w:val="5"/>
+              </w:rPr>
+              <w:t>）</w:t>
+            </w:r>
+            <w:r>
+              <w:rPr>
+                <w:rFonts w:hint="eastAsia"/>
+                <w:spacing w:val="5"/>
+                <w:lang w:val="en-US" w:eastAsia="zh-CN"/>
+              </w:rPr>
+              <w:t>物流增值</w:t>
             </w:r>
           </w:p>
           <w:p>
@@ -2581,17 +2560,7 @@
                 <w:spacing w:val="3"/>
                 <w:lang w:val="en-US" w:eastAsia="zh-CN"/>
               </w:rPr>
-              <w:t>有赞寄件：通过承接正向的交易发货能力，</w:t>
-            </w:r>
-            <w:bookmarkStart w:id="0" w:name="_GoBack"/>
-            <w:bookmarkEnd w:id="0"/>
-            <w:r>
-              <w:rPr>
-                <w:rFonts w:hint="eastAsia"/>
-                <w:spacing w:val="3"/>
-                <w:lang w:val="en-US" w:eastAsia="zh-CN"/>
-              </w:rPr>
-              <w:t>搭建物流商运营、运费定价等体系构造清晰的物流计费模型。</w:t>
+              <w:t>有赞寄件：通过承接正向的交易发货能力，搭建物流商运营、运费定价等体系构造清晰的物流计费模型，并利用开店礼包等营销补贴方式增量拓客。</w:t>
             </w:r>
           </w:p>
           <w:p>
@@ -2600,29 +2569,71 @@
               <w:spacing w:before="68" w:line="225" w:lineRule="auto"/>
               <w:ind w:left="410" w:leftChars="129" w:right="31" w:hanging="139" w:hangingChars="67"/>
               <w:rPr>
+                <w:rFonts w:hint="eastAsia"/>
+                <w:spacing w:val="2"/>
+                <w:lang w:val="en-US" w:eastAsia="zh-CN"/>
+              </w:rPr>
+            </w:pPr>
+            <w:r>
+              <w:rPr>
+                <w:spacing w:val="9"/>
+              </w:rPr>
+              <w:t>2.</w:t>
+            </w:r>
+            <w:r>
+              <w:rPr>
+                <w:spacing w:val="2"/>
+              </w:rPr>
+              <w:t xml:space="preserve"> </w:t>
+            </w:r>
+            <w:r>
+              <w:rPr>
+                <w:rFonts w:hint="eastAsia"/>
+                <w:spacing w:val="2"/>
+                <w:lang w:val="en-US" w:eastAsia="zh-CN"/>
+              </w:rPr>
+              <w:t>上门取件：作为交易逆向售后的核心一环，搭建了整个三方物流的基础体系，并通过监控预警等方式维系其稳定性。通过合理的状态机流转上门取件单、三方物流单、交易单之间状态，保证分布式一致性。</w:t>
+            </w:r>
+          </w:p>
+          <w:p>
+            <w:pPr>
+              <w:pStyle w:val="6"/>
+              <w:spacing w:before="68" w:line="225" w:lineRule="auto"/>
+              <w:ind w:left="400" w:leftChars="129" w:right="31" w:hanging="129" w:hangingChars="67"/>
+              <w:rPr>
+                <w:rFonts w:hint="eastAsia"/>
+                <w:spacing w:val="2"/>
+                <w:lang w:val="en-US" w:eastAsia="zh-CN"/>
+              </w:rPr>
+            </w:pPr>
+          </w:p>
+          <w:p>
+            <w:pPr>
+              <w:pStyle w:val="6"/>
+              <w:spacing w:before="68" w:line="225" w:lineRule="auto"/>
+              <w:ind w:right="31" w:firstLine="388" w:firstLineChars="200"/>
+              <w:rPr>
+                <w:rFonts w:hint="default"/>
+                <w:spacing w:val="2"/>
+                <w:lang w:val="en-US" w:eastAsia="zh-CN"/>
+              </w:rPr>
+            </w:pPr>
+            <w:r>
+              <w:rPr>
+                <w:rFonts w:hint="eastAsia"/>
+                <w:spacing w:val="2"/>
+                <w:lang w:val="en-US" w:eastAsia="zh-CN"/>
+              </w:rPr>
+              <w:t>从零开始在复杂的业务需求中逐步构建清晰的增值架构，为业务运营提供有力支持，大幅提升业务渗透和收入增长50%+</w:t>
+            </w:r>
+          </w:p>
+          <w:p>
+            <w:pPr>
+              <w:spacing w:line="205" w:lineRule="auto"/>
+              <w:rPr>
                 <w:spacing w:val="5"/>
               </w:rPr>
             </w:pPr>
-            <w:r>
-              <w:rPr>
-                <w:spacing w:val="9"/>
-              </w:rPr>
-              <w:t>2.</w:t>
-            </w:r>
-            <w:r>
-              <w:rPr>
-                <w:spacing w:val="2"/>
-              </w:rPr>
-              <w:t xml:space="preserve"> </w:t>
-            </w:r>
-            <w:r>
-              <w:rPr>
-                <w:rFonts w:hint="eastAsia"/>
-                <w:spacing w:val="2"/>
-                <w:lang w:val="en-US" w:eastAsia="zh-CN"/>
-              </w:rPr>
-              <w:t>上门取件：作为逆向交易的核心一环，</w:t>
-            </w:r>
           </w:p>
           <w:p>
             <w:pPr>
@@ -2658,33 +2669,8 @@
           </w:p>
           <w:p>
             <w:pPr>
-              <w:spacing w:line="205" w:lineRule="auto"/>
-              <w:rPr>
-                <w:spacing w:val="5"/>
-              </w:rPr>
-            </w:pPr>
-          </w:p>
-          <w:p>
-            <w:pPr>
-              <w:spacing w:line="205" w:lineRule="auto"/>
-              <w:rPr>
-                <w:spacing w:val="5"/>
-              </w:rPr>
-            </w:pPr>
-          </w:p>
-          <w:p>
-            <w:pPr>
-              <w:spacing w:line="205" w:lineRule="auto"/>
-              <w:rPr>
-                <w:spacing w:val="5"/>
-              </w:rPr>
-            </w:pPr>
-          </w:p>
-          <w:p>
-            <w:pPr>
               <w:pStyle w:val="6"/>
               <w:spacing w:before="140" w:line="206" w:lineRule="auto"/>
-              <w:ind w:left="49"/>
               <w:rPr>
                 <w:rFonts w:hint="eastAsia" w:ascii="PingFang SC Semibold" w:hAnsi="PingFang SC Semibold" w:eastAsia="PingFang SC Semibold" w:cs="PingFang SC Semibold"/>
                 <w:b/>
@@ -2888,25 +2874,25 @@
               <w:spacing w:before="140" w:line="206" w:lineRule="auto"/>
               <w:ind w:firstLine="412" w:firstLineChars="200"/>
               <w:rPr>
-                <w:rFonts w:hint="eastAsia"/>
-                <w:spacing w:val="8"/>
-                <w:lang w:val="en-US" w:eastAsia="zh-CN"/>
-              </w:rPr>
-            </w:pPr>
-            <w:r>
-              <w:rPr>
-                <w:rFonts w:hint="eastAsia"/>
-                <w:spacing w:val="8"/>
-                <w:lang w:val="en-US" w:eastAsia="zh-CN"/>
-              </w:rPr>
-              <w:t>有赞分销员是</w:t>
-            </w:r>
-            <w:r>
-              <w:rPr>
                 <w:rFonts w:hint="default"/>
                 <w:spacing w:val="8"/>
                 <w:lang w:val="en-US" w:eastAsia="zh-CN"/>
               </w:rPr>
+            </w:pPr>
+            <w:r>
+              <w:rPr>
+                <w:rFonts w:hint="eastAsia"/>
+                <w:spacing w:val="8"/>
+                <w:lang w:val="en-US" w:eastAsia="zh-CN"/>
+              </w:rPr>
+              <w:t>有赞分销员是</w:t>
+            </w:r>
+            <w:r>
+              <w:rPr>
+                <w:rFonts w:hint="default"/>
+                <w:spacing w:val="8"/>
+                <w:lang w:val="en-US" w:eastAsia="zh-CN"/>
+              </w:rPr>
               <w:t>TOP</w:t>
             </w:r>
             <w:r>
@@ -2915,7 +2901,7 @@
                 <w:spacing w:val="8"/>
                 <w:lang w:val="en-US" w:eastAsia="zh-CN"/>
               </w:rPr>
-              <w:t>级流量插件，通过稳定性治理与架构优化来稳定线上告警与故障，并孵化出多级分销插件</w:t>
+              <w:t>级流量插件，通过稳定性治理与架构优化来稳定线上故障，并孵化出多级分销-云分销业务</w:t>
             </w:r>
           </w:p>
           <w:p>
@@ -2964,7 +2950,7 @@
             <w:pPr>
               <w:pStyle w:val="6"/>
               <w:spacing w:before="87" w:line="206" w:lineRule="auto"/>
-              <w:ind w:left="60" w:firstLine="214" w:firstLineChars="100"/>
+              <w:ind w:left="60" w:firstLine="428" w:firstLineChars="200"/>
               <w:rPr>
                 <w:rFonts w:hint="default"/>
                 <w:spacing w:val="5"/>
@@ -2977,7 +2963,7 @@
                 <w:spacing w:val="12"/>
                 <w:lang w:val="en-US" w:eastAsia="zh-CN"/>
               </w:rPr>
-              <w:t>负责云分销后端团队及业务</w:t>
+              <w:t>负责云分销后端开发团队及业务</w:t>
             </w:r>
             <w:r>
               <w:rPr>
@@ -2993,7 +2979,7 @@
                 <w:spacing w:val="12"/>
                 <w:lang w:val="en-US" w:eastAsia="zh-CN"/>
               </w:rPr>
-              <w:t>从0到1搭建团队裂变、分佣结算、奖励激励在内的多级分销系统。</w:t>
+              <w:t>从0到1搭建团队关系、分佣结算、奖励激励、数据统计在内的多级分销系统。</w:t>
             </w:r>
           </w:p>
           <w:p>
@@ -3050,7 +3036,7 @@
                 <w:spacing w:val="2"/>
                 <w:lang w:val="en-US" w:eastAsia="zh-CN"/>
               </w:rPr>
-              <w:t>面用多版本快照，构建多版本节点视图，保证其变更前后的可重复度，解决“佣金该分给谁”的问题</w:t>
+              <w:t>基于多版本快照技术，构建多版本节点视图，保证其变更前后的可重复度，解决“佣金该分给谁”的问题</w:t>
             </w:r>
             <w:r>
               <w:rPr>
@@ -3083,7 +3069,27 @@
             <w:pPr>
               <w:pStyle w:val="6"/>
               <w:spacing w:before="68" w:line="225" w:lineRule="auto"/>
-              <w:ind w:left="409" w:leftChars="129" w:right="31" w:hanging="138" w:hangingChars="67"/>
+              <w:ind w:left="460" w:leftChars="219" w:right="31" w:firstLine="67" w:firstLineChars="33"/>
+              <w:rPr>
+                <w:rFonts w:hint="eastAsia"/>
+                <w:spacing w:val="8"/>
+                <w:lang w:val="en-US" w:eastAsia="zh-CN"/>
+              </w:rPr>
+            </w:pPr>
+            <w:r>
+              <w:rPr>
+                <w:rFonts w:hint="eastAsia"/>
+                <w:spacing w:val="8"/>
+                <w:lang w:val="en-US" w:eastAsia="zh-CN"/>
+              </w:rPr>
+              <w:t>结果补齐多级分销的业务场景，并在次年就带来了1500w+收益，并通过良好的架构设计快速支持业务的发展</w:t>
+            </w:r>
+          </w:p>
+          <w:p>
+            <w:pPr>
+              <w:pStyle w:val="6"/>
+              <w:spacing w:before="68" w:line="225" w:lineRule="auto"/>
+              <w:ind w:left="460" w:leftChars="219" w:right="31" w:firstLine="67" w:firstLineChars="33"/>
               <w:rPr>
                 <w:rFonts w:hint="eastAsia"/>
                 <w:spacing w:val="8"/>
@@ -3124,7 +3130,7 @@
             <w:pPr>
               <w:pStyle w:val="6"/>
               <w:spacing w:before="126" w:line="258" w:lineRule="auto"/>
-              <w:ind w:left="32" w:right="28" w:firstLine="214" w:firstLineChars="100"/>
+              <w:ind w:left="32" w:right="28" w:firstLine="428" w:firstLineChars="200"/>
             </w:pPr>
             <w:r>
               <w:rPr>
@@ -3182,7 +3188,7 @@
               <w:spacing w:before="69" w:line="205" w:lineRule="auto"/>
               <w:ind w:left="40" w:firstLine="200" w:firstLineChars="100"/>
               <w:rPr>
-                <w:rFonts w:hint="eastAsia"/>
+                <w:rFonts w:hint="default"/>
                 <w:spacing w:val="5"/>
                 <w:lang w:val="en-US" w:eastAsia="zh-CN"/>
               </w:rPr>
@@ -3199,7 +3205,7 @@
                 <w:spacing w:val="5"/>
                 <w:lang w:val="en-US" w:eastAsia="zh-CN"/>
               </w:rPr>
-              <w:t>性能优化：通过优化SQL索引、Hot Key高频更新、CPU飙升等问题解决机器压力</w:t>
+              <w:t>性能优化：通过优化SQL索引、Hot Key高频更新、CPU飙升等问题解决机器资源瓶颈</w:t>
             </w:r>
           </w:p>
           <w:p>
@@ -3232,9 +3238,33 @@
           </w:p>
           <w:p>
             <w:pPr>
-              <w:spacing w:line="205" w:lineRule="auto"/>
-              <w:rPr>
+              <w:pStyle w:val="6"/>
+              <w:spacing w:before="69" w:line="205" w:lineRule="auto"/>
+              <w:ind w:firstLine="400" w:firstLineChars="200"/>
+              <w:rPr>
+                <w:rFonts w:hint="eastAsia"/>
                 <w:spacing w:val="5"/>
+                <w:lang w:val="en-US" w:eastAsia="zh-CN"/>
+              </w:rPr>
+            </w:pPr>
+            <w:r>
+              <w:rPr>
+                <w:rFonts w:hint="eastAsia"/>
+                <w:spacing w:val="5"/>
+                <w:lang w:val="en-US" w:eastAsia="zh-CN"/>
+              </w:rPr>
+              <w:t>最终潜在资损问题修复80%以上、每周线上问题下降30%、线上错误日志及告警下降50%以上，保障业务平稳发展</w:t>
+            </w:r>
+          </w:p>
+          <w:p>
+            <w:pPr>
+              <w:pStyle w:val="6"/>
+              <w:spacing w:before="69" w:line="205" w:lineRule="auto"/>
+              <w:ind w:left="40" w:firstLine="400" w:firstLineChars="200"/>
+              <w:rPr>
+                <w:rFonts w:hint="eastAsia"/>
+                <w:spacing w:val="5"/>
+                <w:lang w:val="en-US" w:eastAsia="zh-CN"/>
               </w:rPr>
             </w:pPr>
           </w:p>
@@ -3432,7 +3462,7 @@
             <w:pPr>
               <w:pStyle w:val="6"/>
               <w:spacing w:before="126" w:line="258" w:lineRule="auto"/>
-              <w:ind w:left="32" w:right="28" w:firstLine="214" w:firstLineChars="100"/>
+              <w:ind w:left="32" w:right="28" w:firstLine="428" w:firstLineChars="200"/>
             </w:pPr>
             <w:r>
               <w:rPr>

</xml_diff>

<commit_message>
vault backup: 2025-04-09 23:59:23
</commit_message>
<xml_diff>
--- a/Obsidian Vault/Doing/技术工程/Sprint/S2/fangfeiyue.docx
+++ b/Obsidian Vault/Doing/技术工程/Sprint/S2/fangfeiyue.docx
@@ -2410,11 +2410,13 @@
             <w:r>
               <w:rPr>
                 <w:rFonts w:hint="eastAsia"/>
-                <w:spacing w:val="7"/>
-                <w:lang w:val="en-US" w:eastAsia="zh-CN"/>
-              </w:rPr>
-              <w:t>履约增值</w:t>
-            </w:r>
+                <w:spacing w:val="6"/>
+                <w:lang w:val="en-US" w:eastAsia="zh-CN"/>
+              </w:rPr>
+              <w:t>退货包运费</w:t>
+            </w:r>
+            <w:bookmarkStart w:id="0" w:name="_GoBack"/>
+            <w:bookmarkEnd w:id="0"/>
           </w:p>
           <w:p>
             <w:pPr>
@@ -2422,8 +2424,9 @@
               <w:spacing w:before="46" w:line="228" w:lineRule="auto"/>
               <w:ind w:left="405" w:leftChars="133" w:right="79" w:hanging="126" w:hangingChars="61"/>
               <w:rPr>
-                <w:rFonts w:hint="default"/>
-                <w:lang w:val="en-US"/>
+                <w:rFonts w:hint="eastAsia"/>
+                <w:spacing w:val="5"/>
+                <w:lang w:val="en-US" w:eastAsia="zh-CN"/>
               </w:rPr>
             </w:pPr>
             <w:r>
@@ -2451,40 +2454,12 @@
             <w:pPr>
               <w:pStyle w:val="6"/>
               <w:spacing w:before="69" w:line="205" w:lineRule="auto"/>
-              <w:ind w:left="40" w:firstLine="200" w:firstLineChars="100"/>
               <w:rPr>
                 <w:rFonts w:hint="eastAsia"/>
                 <w:spacing w:val="5"/>
                 <w:lang w:val="en-US" w:eastAsia="zh-CN"/>
               </w:rPr>
             </w:pPr>
-            <w:r>
-              <w:rPr>
-                <w:spacing w:val="5"/>
-              </w:rPr>
-              <w:t>2.</w:t>
-            </w:r>
-            <w:r>
-              <w:rPr>
-                <w:rFonts w:hint="eastAsia"/>
-                <w:spacing w:val="5"/>
-                <w:lang w:val="en-US" w:eastAsia="zh-CN"/>
-              </w:rPr>
-              <w:t xml:space="preserve"> 放心购：？？？</w:t>
-            </w:r>
-          </w:p>
-          <w:p>
-            <w:pPr>
-              <w:pStyle w:val="6"/>
-              <w:spacing w:before="69" w:line="205" w:lineRule="auto"/>
-              <w:rPr>
-                <w:rFonts w:hint="eastAsia"/>
-                <w:spacing w:val="5"/>
-                <w:lang w:val="en-US" w:eastAsia="zh-CN"/>
-              </w:rPr>
-            </w:pPr>
-            <w:bookmarkStart w:id="0" w:name="_GoBack"/>
-            <w:bookmarkEnd w:id="0"/>
           </w:p>
           <w:p>
             <w:pPr>

</xml_diff>

<commit_message>
vault backup: 2025-04-10 12:31:15
</commit_message>
<xml_diff>
--- a/Obsidian Vault/Doing/技术工程/Sprint/S2/fangfeiyue.docx
+++ b/Obsidian Vault/Doing/技术工程/Sprint/S2/fangfeiyue.docx
@@ -283,32 +283,20 @@
               <w:spacing w:before="75" w:line="201" w:lineRule="exact"/>
               <w:ind w:left="596"/>
               <w:rPr>
+                <w:rFonts w:hint="default" w:eastAsia="PingFang SC"/>
                 <w:spacing w:val="4"/>
                 <w:position w:val="-1"/>
-              </w:rPr>
-            </w:pPr>
-            <w:r>
-              <w:rPr>
+                <w:lang w:val="en-US" w:eastAsia="zh-CN"/>
+              </w:rPr>
+            </w:pPr>
+            <w:r>
+              <w:rPr>
+                <w:rFonts w:hint="eastAsia"/>
                 <w:spacing w:val="4"/>
                 <w:position w:val="-1"/>
-              </w:rPr>
-              <w:t>经验：</w:t>
-            </w:r>
-            <w:r>
-              <w:rPr>
-                <w:rFonts w:hint="eastAsia"/>
-                <w:spacing w:val="4"/>
-                <w:position w:val="-1"/>
-                <w:lang w:val="en-US" w:eastAsia="zh-CN"/>
-              </w:rPr>
-              <w:t>7年</w:t>
-            </w:r>
-            <w:r>
-              <w:rPr>
-                <w:spacing w:val="4"/>
-                <w:position w:val="-1"/>
-              </w:rPr>
-              <w:t>后端开发</w:t>
+                <w:lang w:val="en-US" w:eastAsia="zh-CN"/>
+              </w:rPr>
+              <w:t>年龄：30</w:t>
             </w:r>
           </w:p>
         </w:tc>
@@ -773,7 +761,7 @@
                 </mc:Choice>
                 <mc:Fallback>
                   <w:pict>
-                    <v:shape id="_x0000_s1026" o:spid="_x0000_s1026" o:spt="100" style="position:absolute;left:0pt;margin-left:-0.05pt;margin-top:0.75pt;height:0.75pt;width:541.6pt;z-index:251661312;mso-width-relative:page;mso-height-relative:page;" fillcolor="#000000" filled="t" stroked="f" coordsize="10832,15" o:gfxdata="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" path="m0,14l10831,14,10831,0,0,0,0,14xe">
+                    <v:shape id="_x0000_s1026" o:spid="_x0000_s1026" o:spt="100" style="position:absolute;left:0pt;margin-left:-0.05pt;margin-top:0.75pt;height:0.75pt;width:541.6pt;z-index:251661312;mso-width-relative:page;mso-height-relative:page;" fillcolor="#000000" filled="t" stroked="f" coordsize="10832,15" o:gfxdata="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" path="m0,14l10831,14,10831,0,0,0,0,14xe">
                       <v:fill on="t" focussize="0,0"/>
                       <v:stroke on="f"/>
                       <v:imagedata o:title=""/>
@@ -1077,6 +1065,14 @@
                 <w:spacing w:val="8"/>
               </w:rPr>
               <w:t>团队绩效保持前列，2024年度绩效</w:t>
+            </w:r>
+            <w:r>
+              <w:rPr>
+                <w:rFonts w:hint="eastAsia"/>
+                <w:spacing w:val="8"/>
+                <w:lang w:val="en-US" w:eastAsia="zh-CN"/>
+              </w:rPr>
+              <w:t xml:space="preserve"> </w:t>
             </w:r>
             <w:r>
               <w:rPr>
@@ -2166,7 +2162,7 @@
                 </mc:Choice>
                 <mc:Fallback>
                   <w:pict>
-                    <v:shape id="_x0000_s1026" o:spid="_x0000_s1026" o:spt="100" style="position:absolute;left:0pt;margin-left:-0.05pt;margin-top:0.75pt;height:0.75pt;width:541.6pt;z-index:251660288;mso-width-relative:page;mso-height-relative:page;" fillcolor="#000000" filled="t" stroked="f" coordsize="10832,15" o:gfxdata="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" path="m0,14l10831,14,10831,0,0,0,0,14xe">
+                    <v:shape id="_x0000_s1026" o:spid="_x0000_s1026" o:spt="100" style="position:absolute;left:0pt;margin-left:-0.05pt;margin-top:0.75pt;height:0.75pt;width:541.6pt;z-index:251660288;mso-width-relative:page;mso-height-relative:page;" fillcolor="#000000" filled="t" stroked="f" coordsize="10832,15" o:gfxdata="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" path="m0,14l10831,14,10831,0,0,0,0,14xe">
                       <v:fill on="t" focussize="0,0"/>
                       <v:stroke on="f"/>
                       <v:imagedata o:title=""/>
@@ -2415,8 +2411,6 @@
               </w:rPr>
               <w:t>退货包运费</w:t>
             </w:r>
-            <w:bookmarkStart w:id="0" w:name="_GoBack"/>
-            <w:bookmarkEnd w:id="0"/>
           </w:p>
           <w:p>
             <w:pPr>
@@ -3694,7 +3688,7 @@
                 </mc:Choice>
                 <mc:Fallback>
                   <w:pict>
-                    <v:shape id="_x0000_s1026" o:spid="_x0000_s1026" o:spt="100" style="position:absolute;left:0pt;margin-left:0pt;margin-top:27.65pt;height:0.75pt;width:541.6pt;z-index:251659264;mso-width-relative:page;mso-height-relative:page;" fillcolor="#000000" filled="t" stroked="f" coordsize="10832,15" o:gfxdata="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" path="m0,14l10831,14,10831,0,0,0,0,14xe">
+                    <v:shape id="_x0000_s1026" o:spid="_x0000_s1026" o:spt="100" style="position:absolute;left:0pt;margin-left:0pt;margin-top:27.65pt;height:0.75pt;width:541.6pt;z-index:251659264;mso-width-relative:page;mso-height-relative:page;" fillcolor="#000000" filled="t" stroked="f" coordsize="10832,15" o:gfxdata="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" path="m0,14l10831,14,10831,0,0,0,0,14xe">
                       <v:fill on="t" focussize="0,0"/>
                       <v:stroke on="f"/>
                       <v:imagedata o:title=""/>
@@ -4889,7 +4883,9 @@
 
 <file path=customXml/item1.xml><?xml version="1.0" encoding="utf-8"?>
 <s:customData xmlns="http://www.wps.cn/officeDocument/2013/wpsCustomData" xmlns:s="http://www.wps.cn/officeDocument/2013/wpsCustomData">
-  <customSectProps/>
+  <customSectProps>
+    <customSectPr/>
+  </customSectProps>
   <customShpExts>
     <customShpInfo spid="_x0000_s1026"/>
   </customShpExts>

</xml_diff>

<commit_message>
vault backup: 2025-04-12 01:01:31
</commit_message>
<xml_diff>
--- a/Obsidian Vault/Doing/技术工程/Sprint/S2/fangfeiyue.docx
+++ b/Obsidian Vault/Doing/技术工程/Sprint/S2/fangfeiyue.docx
@@ -283,20 +283,32 @@
               <w:spacing w:before="75" w:line="201" w:lineRule="exact"/>
               <w:ind w:left="596"/>
               <w:rPr>
-                <w:rFonts w:hint="default" w:eastAsia="PingFang SC"/>
                 <w:spacing w:val="4"/>
                 <w:position w:val="-1"/>
-                <w:lang w:val="en-US" w:eastAsia="zh-CN"/>
-              </w:rPr>
-            </w:pPr>
-            <w:r>
-              <w:rPr>
-                <w:rFonts w:hint="eastAsia"/>
+              </w:rPr>
+            </w:pPr>
+            <w:r>
+              <w:rPr>
                 <w:spacing w:val="4"/>
                 <w:position w:val="-1"/>
-                <w:lang w:val="en-US" w:eastAsia="zh-CN"/>
-              </w:rPr>
-              <w:t>年龄：30</w:t>
+              </w:rPr>
+              <w:t>经验：</w:t>
+            </w:r>
+            <w:r>
+              <w:rPr>
+                <w:rFonts w:hint="eastAsia"/>
+                <w:spacing w:val="4"/>
+                <w:position w:val="-1"/>
+                <w:lang w:val="en-US" w:eastAsia="zh-CN"/>
+              </w:rPr>
+              <w:t>7年</w:t>
+            </w:r>
+            <w:r>
+              <w:rPr>
+                <w:spacing w:val="4"/>
+                <w:position w:val="-1"/>
+              </w:rPr>
+              <w:t>后端开发</w:t>
             </w:r>
           </w:p>
         </w:tc>
@@ -761,7 +773,7 @@
                 </mc:Choice>
                 <mc:Fallback>
                   <w:pict>
-                    <v:shape id="_x0000_s1026" o:spid="_x0000_s1026" o:spt="100" style="position:absolute;left:0pt;margin-left:-0.05pt;margin-top:0.75pt;height:0.75pt;width:541.6pt;z-index:251661312;mso-width-relative:page;mso-height-relative:page;" fillcolor="#000000" filled="t" stroked="f" coordsize="10832,15" o:gfxdata="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" path="m0,14l10831,14,10831,0,0,0,0,14xe">
+                    <v:shape id="_x0000_s1026" o:spid="_x0000_s1026" o:spt="100" style="position:absolute;left:0pt;margin-left:-0.05pt;margin-top:0.75pt;height:0.75pt;width:541.6pt;z-index:251661312;mso-width-relative:page;mso-height-relative:page;" fillcolor="#000000" filled="t" stroked="f" coordsize="10832,15" o:gfxdata="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" path="m0,14l10831,14,10831,0,0,0,0,14xe">
                       <v:fill on="t" focussize="0,0"/>
                       <v:stroke on="f"/>
                       <v:imagedata o:title=""/>
@@ -1068,14 +1080,6 @@
             </w:r>
             <w:r>
               <w:rPr>
-                <w:rFonts w:hint="eastAsia"/>
-                <w:spacing w:val="8"/>
-                <w:lang w:val="en-US" w:eastAsia="zh-CN"/>
-              </w:rPr>
-              <w:t xml:space="preserve"> </w:t>
-            </w:r>
-            <w:r>
-              <w:rPr>
                 <w:rFonts w:hint="eastAsia" w:ascii="PingFang SC Semibold" w:hAnsi="PingFang SC Semibold" w:eastAsia="PingFang SC Semibold" w:cs="PingFang SC Semibold"/>
                 <w:b/>
                 <w:bCs/>
@@ -1242,7 +1246,7 @@
                 <w:rFonts w:hint="eastAsia"/>
                 <w:spacing w:val="9"/>
               </w:rPr>
-              <w:t>分销团队，虚线管理云分销团队、并负责TOP级插件分销员的架构优化及稳定性治理</w:t>
+              <w:t>分销团队，虚线管理云分销、并负责TOP级插件分销员的稳定性治理及架构优化</w:t>
             </w:r>
           </w:p>
           <w:p>
@@ -2162,7 +2166,7 @@
                 </mc:Choice>
                 <mc:Fallback>
                   <w:pict>
-                    <v:shape id="_x0000_s1026" o:spid="_x0000_s1026" o:spt="100" style="position:absolute;left:0pt;margin-left:-0.05pt;margin-top:0.75pt;height:0.75pt;width:541.6pt;z-index:251660288;mso-width-relative:page;mso-height-relative:page;" fillcolor="#000000" filled="t" stroked="f" coordsize="10832,15" o:gfxdata="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" path="m0,14l10831,14,10831,0,0,0,0,14xe">
+                    <v:shape id="_x0000_s1026" o:spid="_x0000_s1026" o:spt="100" style="position:absolute;left:0pt;margin-left:-0.05pt;margin-top:0.75pt;height:0.75pt;width:541.6pt;z-index:251660288;mso-width-relative:page;mso-height-relative:page;" fillcolor="#000000" filled="t" stroked="f" coordsize="10832,15" o:gfxdata="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" path="m0,14l10831,14,10831,0,0,0,0,14xe">
                       <v:fill on="t" focussize="0,0"/>
                       <v:stroke on="f"/>
                       <v:imagedata o:title=""/>
@@ -2416,26 +2420,70 @@
             <w:pPr>
               <w:pStyle w:val="6"/>
               <w:spacing w:before="46" w:line="228" w:lineRule="auto"/>
-              <w:ind w:left="402" w:leftChars="133" w:right="79" w:hanging="123" w:hangingChars="61"/>
+              <w:ind w:right="79" w:firstLine="404" w:firstLineChars="200"/>
+              <w:rPr>
+                <w:rFonts w:hint="eastAsia"/>
+                <w:spacing w:val="6"/>
+                <w:lang w:val="en-US" w:eastAsia="zh-CN"/>
+              </w:rPr>
+            </w:pPr>
+            <w:r>
+              <w:rPr>
+                <w:rFonts w:hint="eastAsia"/>
+                <w:spacing w:val="6"/>
+                <w:lang w:val="en-US" w:eastAsia="zh-CN"/>
+              </w:rPr>
+              <w:t>通过为消费者提供退换货后的包运费能力，来收取商家服务费。</w:t>
+            </w:r>
+          </w:p>
+          <w:p>
+            <w:pPr>
+              <w:pStyle w:val="6"/>
+              <w:numPr>
+                <w:ilvl w:val="0"/>
+                <w:numId w:val="1"/>
+              </w:numPr>
+              <w:spacing w:before="46" w:line="228" w:lineRule="auto"/>
+              <w:ind w:right="79" w:firstLine="404" w:firstLineChars="200"/>
               <w:rPr>
                 <w:rFonts w:hint="eastAsia"/>
                 <w:spacing w:val="5"/>
                 <w:lang w:val="en-US" w:eastAsia="zh-CN"/>
               </w:rPr>
             </w:pPr>
-            <w:r>
-              <w:rPr>
+            <w:bookmarkStart w:id="0" w:name="_GoBack"/>
+            <w:bookmarkEnd w:id="0"/>
+            <w:r>
+              <w:rPr>
+                <w:rFonts w:hint="eastAsia"/>
                 <w:spacing w:val="6"/>
-              </w:rPr>
-              <w:t xml:space="preserve"> </w:t>
-            </w:r>
+                <w:lang w:val="en-US" w:eastAsia="zh-CN"/>
+              </w:rPr>
+              <w:t>搭建基础服务、保单、理赔等核心子域来建设清晰的领域模型，</w:t>
+            </w:r>
+          </w:p>
+          <w:p>
+            <w:pPr>
+              <w:pStyle w:val="6"/>
+              <w:numPr>
+                <w:ilvl w:val="0"/>
+                <w:numId w:val="1"/>
+              </w:numPr>
+              <w:spacing w:before="46" w:line="228" w:lineRule="auto"/>
+              <w:ind w:right="79" w:firstLine="404" w:firstLineChars="200"/>
+              <w:rPr>
+                <w:rFonts w:hint="eastAsia"/>
+                <w:spacing w:val="5"/>
+                <w:lang w:val="en-US" w:eastAsia="zh-CN"/>
+              </w:rPr>
+            </w:pPr>
             <w:r>
               <w:rPr>
                 <w:rFonts w:hint="eastAsia"/>
                 <w:spacing w:val="6"/>
                 <w:lang w:val="en-US" w:eastAsia="zh-CN"/>
               </w:rPr>
-              <w:t>退货包运费：通过为消费者提供退换货后的包运费能力，来收取商家服务费。在技术上，搭建基础服务、保单、理赔等核心子域来建设清晰的领域模型，并进一步解决理赔归因、保险核心、对外开放等难题。</w:t>
+              <w:t>并进一步解决理赔归因、保险核心、对外开放等难题。</w:t>
             </w:r>
           </w:p>
           <w:p>
@@ -2499,14 +2547,12 @@
             <w:pPr>
               <w:pStyle w:val="6"/>
               <w:spacing w:before="127" w:line="228" w:lineRule="auto"/>
-              <w:ind w:right="31" w:firstLine="208" w:firstLineChars="100"/>
+              <w:ind w:left="405" w:leftChars="133" w:right="31" w:hanging="126" w:hangingChars="61"/>
               <w:rPr>
                 <w:rFonts w:hint="default"/>
                 <w:lang w:val="en-US"/>
               </w:rPr>
             </w:pPr>
-            <w:bookmarkStart w:id="0" w:name="_GoBack"/>
-            <w:bookmarkEnd w:id="0"/>
             <w:r>
               <w:rPr>
                 <w:spacing w:val="9"/>
@@ -2532,7 +2578,7 @@
             <w:pPr>
               <w:pStyle w:val="6"/>
               <w:spacing w:before="68" w:line="225" w:lineRule="auto"/>
-              <w:ind w:right="31" w:firstLine="208" w:firstLineChars="100"/>
+              <w:ind w:left="410" w:leftChars="129" w:right="31" w:hanging="139" w:hangingChars="67"/>
               <w:rPr>
                 <w:rFonts w:hint="eastAsia"/>
                 <w:spacing w:val="2"/>
@@ -2557,7 +2603,7 @@
                 <w:spacing w:val="2"/>
                 <w:lang w:val="en-US" w:eastAsia="zh-CN"/>
               </w:rPr>
-              <w:t>上门取件：作为交易逆向售后的核心一环，搭建了整个三方物流的基础体系，并通过监控预警等方式维系其稳定性。通过合理的状态机流转上门取件单、三方物流单、交易单之间状态，保证分布式一致性。</w:t>
+              <w:t>上门取件：作为交易逆向售后的核心一环，搭建了整个三方物流的基础体系，并通过监控预警等方式维系其稳定性。通过合理的状态机流转上门取件单、三方物流单、交易单之间状态，保证分布式最终一致性。</w:t>
             </w:r>
           </w:p>
           <w:p>
@@ -3684,7 +3730,7 @@
                 </mc:Choice>
                 <mc:Fallback>
                   <w:pict>
-                    <v:shape id="_x0000_s1026" o:spid="_x0000_s1026" o:spt="100" style="position:absolute;left:0pt;margin-left:0pt;margin-top:27.65pt;height:0.75pt;width:541.6pt;z-index:251659264;mso-width-relative:page;mso-height-relative:page;" fillcolor="#000000" filled="t" stroked="f" coordsize="10832,15" o:gfxdata="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" path="m0,14l10831,14,10831,0,0,0,0,14xe">
+                    <v:shape id="_x0000_s1026" o:spid="_x0000_s1026" o:spt="100" style="position:absolute;left:0pt;margin-left:0pt;margin-top:27.65pt;height:0.75pt;width:541.6pt;z-index:251659264;mso-width-relative:page;mso-height-relative:page;" fillcolor="#000000" filled="t" stroked="f" coordsize="10832,15" o:gfxdata="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" path="m0,14l10831,14,10831,0,0,0,0,14xe">
                       <v:fill on="t" focussize="0,0"/>
                       <v:stroke on="f"/>
                       <v:imagedata o:title=""/>
@@ -4145,29 +4191,6 @@
               </w:rPr>
             </w:pPr>
           </w:p>
-          <w:p>
-            <w:pPr>
-              <w:pStyle w:val="6"/>
-              <w:spacing w:before="110" w:line="195" w:lineRule="auto"/>
-              <w:rPr>
-                <w:rFonts w:hint="default"/>
-                <w:spacing w:val="15"/>
-                <w:lang w:val="en-US" w:eastAsia="zh-CN"/>
-              </w:rPr>
-            </w:pPr>
-          </w:p>
-        </w:tc>
-      </w:tr>
-      <w:tr>
-        <w:trPr>
-          <w:trHeight w:val="90" w:hRule="atLeast"/>
-        </w:trPr>
-        <w:tc>
-          <w:tcPr>
-            <w:tcW w:w="10831" w:type="dxa"/>
-            <w:gridSpan w:val="4"/>
-            <w:vAlign w:val="top"/>
-          </w:tcPr>
           <w:p>
             <w:pPr>
               <w:pStyle w:val="6"/>
@@ -4268,6 +4291,26 @@
     </w:pPr>
   </w:p>
 </w:hdr>
+</file>
+
+<file path=word/numbering.xml><?xml version="1.0" encoding="utf-8"?>
+<w:numbering xmlns:wpc="http://schemas.microsoft.com/office/word/2010/wordprocessingCanvas" xmlns:mc="http://schemas.openxmlformats.org/markup-compatibility/2006" xmlns:o="urn:schemas-microsoft-com:office:office" xmlns:r="http://schemas.openxmlformats.org/officeDocument/2006/relationships" xmlns:m="http://schemas.openxmlformats.org/officeDocument/2006/math" xmlns:v="urn:schemas-microsoft-com:vml" xmlns:wp14="http://schemas.microsoft.com/office/word/2010/wordprocessingDrawing" xmlns:wp="http://schemas.openxmlformats.org/drawingml/2006/wordprocessingDrawing" xmlns:w10="urn:schemas-microsoft-com:office:word" xmlns:w="http://schemas.openxmlformats.org/wordprocessingml/2006/main" xmlns:w14="http://schemas.microsoft.com/office/word/2010/wordml" xmlns:wpg="http://schemas.microsoft.com/office/word/2010/wordprocessingGroup" xmlns:wpi="http://schemas.microsoft.com/office/word/2010/wordprocessingInk" xmlns:wne="http://schemas.microsoft.com/office/word/2006/wordml" xmlns:wps="http://schemas.microsoft.com/office/word/2010/wordprocessingShape" xmlns:wpsCustomData="http://www.wps.cn/officeDocument/2013/wpsCustomData" mc:Ignorable="w14 wp14">
+  <w:abstractNum w:abstractNumId="0">
+    <w:nsid w:val="7FEE4F9E"/>
+    <w:multiLevelType w:val="singleLevel"/>
+    <w:tmpl w:val="7FEE4F9E"/>
+    <w:lvl w:ilvl="0" w:tentative="0">
+      <w:start w:val="1"/>
+      <w:numFmt w:val="decimal"/>
+      <w:suff w:val="space"/>
+      <w:lvlText w:val="%1."/>
+      <w:lvlJc w:val="left"/>
+    </w:lvl>
+  </w:abstractNum>
+  <w:num w:numId="1">
+    <w:abstractNumId w:val="0"/>
+  </w:num>
+</w:numbering>
 </file>
 
 <file path=word/styles.xml><?xml version="1.0" encoding="utf-8"?>
@@ -4902,9 +4945,7 @@
 
 <file path=customXml/item1.xml><?xml version="1.0" encoding="utf-8"?>
 <s:customData xmlns="http://www.wps.cn/officeDocument/2013/wpsCustomData" xmlns:s="http://www.wps.cn/officeDocument/2013/wpsCustomData">
-  <customSectProps>
-    <customSectPr/>
-  </customSectProps>
+  <customSectProps/>
   <customShpExts>
     <customShpInfo spid="_x0000_s1026"/>
   </customShpExts>

</xml_diff>

<commit_message>
vault backup: 2025-04-12 11:43:51
</commit_message>
<xml_diff>
--- a/Obsidian Vault/Doing/技术工程/Sprint/S2/fangfeiyue.docx
+++ b/Obsidian Vault/Doing/技术工程/Sprint/S2/fangfeiyue.docx
@@ -1076,7 +1076,22 @@
                 <w:rFonts w:hint="eastAsia"/>
                 <w:spacing w:val="8"/>
               </w:rPr>
-              <w:t>团队绩效保持前列，2024年度绩效</w:t>
+              <w:t>团队绩效</w:t>
+            </w:r>
+            <w:r>
+              <w:rPr>
+                <w:rFonts w:hint="eastAsia"/>
+                <w:spacing w:val="8"/>
+                <w:lang w:val="en-US" w:eastAsia="zh-CN"/>
+              </w:rPr>
+              <w:t>一直</w:t>
+            </w:r>
+            <w:r>
+              <w:rPr>
+                <w:rFonts w:hint="eastAsia"/>
+                <w:spacing w:val="8"/>
+              </w:rPr>
+              <w:t>保持前列，2024年度绩效</w:t>
             </w:r>
             <w:r>
               <w:rPr>
@@ -2433,7 +2448,31 @@
                 <w:spacing w:val="6"/>
                 <w:lang w:val="en-US" w:eastAsia="zh-CN"/>
               </w:rPr>
-              <w:t>通过为消费者提供退换货后的包运费能力，来收取商家服务费。</w:t>
+              <w:t>通过为消费者提供退换货后的包运费服务，来收取商家服务费。</w:t>
+            </w:r>
+          </w:p>
+          <w:p>
+            <w:pPr>
+              <w:pStyle w:val="6"/>
+              <w:numPr>
+                <w:ilvl w:val="0"/>
+                <w:numId w:val="1"/>
+              </w:numPr>
+              <w:spacing w:before="46" w:line="228" w:lineRule="auto"/>
+              <w:ind w:right="79" w:firstLine="400" w:firstLineChars="200"/>
+              <w:rPr>
+                <w:rFonts w:hint="eastAsia"/>
+                <w:spacing w:val="5"/>
+                <w:lang w:val="en-US" w:eastAsia="zh-CN"/>
+              </w:rPr>
+            </w:pPr>
+            <w:r>
+              <w:rPr>
+                <w:rFonts w:hint="eastAsia"/>
+                <w:spacing w:val="5"/>
+                <w:lang w:val="en-US" w:eastAsia="zh-CN"/>
+              </w:rPr>
+              <w:t xml:space="preserve"> 动态定价</w:t>
             </w:r>
           </w:p>
           <w:p>
@@ -2451,15 +2490,13 @@
                 <w:lang w:val="en-US" w:eastAsia="zh-CN"/>
               </w:rPr>
             </w:pPr>
-            <w:bookmarkStart w:id="0" w:name="_GoBack"/>
-            <w:bookmarkEnd w:id="0"/>
             <w:r>
               <w:rPr>
                 <w:rFonts w:hint="eastAsia"/>
                 <w:spacing w:val="6"/>
                 <w:lang w:val="en-US" w:eastAsia="zh-CN"/>
               </w:rPr>
-              <w:t>搭建基础服务、保单、理赔等核心子域来建设清晰的领域模型，</w:t>
+              <w:t>搭建基础服务、保单、理赔等核心子域来建设清晰的领域模型，并进一步解决理赔归因、保险核心、对外开放等难题</w:t>
             </w:r>
           </w:p>
           <w:p>
@@ -2483,8 +2520,10 @@
                 <w:spacing w:val="6"/>
                 <w:lang w:val="en-US" w:eastAsia="zh-CN"/>
               </w:rPr>
-              <w:t>并进一步解决理赔归因、保险核心、对外开放等难题。</w:t>
-            </w:r>
+              <w:t>升级版</w:t>
+            </w:r>
+            <w:bookmarkStart w:id="0" w:name="_GoBack"/>
+            <w:bookmarkEnd w:id="0"/>
           </w:p>
           <w:p>
             <w:pPr>

</xml_diff>

<commit_message>
vault backup: 2025-04-12 12:14:43
</commit_message>
<xml_diff>
--- a/Obsidian Vault/Doing/技术工程/Sprint/S2/fangfeiyue.docx
+++ b/Obsidian Vault/Doing/技术工程/Sprint/S2/fangfeiyue.docx
@@ -2056,7 +2056,19 @@
                 <w:spacing w:val="3"/>
                 <w:lang w:val="en-US" w:eastAsia="zh-CN"/>
               </w:rPr>
-              <w:t>任职后端开发，从0到1上线网上借贷系统，后期因国家政策监管要求，选择清盘关闭</w:t>
+              <w:t>任职后端开发，从0到1上线网上借贷系统，后期</w:t>
+            </w:r>
+            <w:bookmarkStart w:id="0" w:name="_GoBack"/>
+            <w:bookmarkEnd w:id="0"/>
+            <w:r>
+              <w:rPr>
+                <w:rFonts w:hint="default" w:eastAsia="PingFang SC"/>
+                <w:b w:val="0"/>
+                <w:bCs w:val="0"/>
+                <w:spacing w:val="3"/>
+                <w:lang w:val="en-US" w:eastAsia="zh-CN"/>
+              </w:rPr>
+              <w:t>因国家政策监管要求，选择清盘关闭</w:t>
             </w:r>
           </w:p>
           <w:p>
@@ -2472,7 +2484,7 @@
                 <w:spacing w:val="5"/>
                 <w:lang w:val="en-US" w:eastAsia="zh-CN"/>
               </w:rPr>
-              <w:t xml:space="preserve"> 动态定价</w:t>
+              <w:t xml:space="preserve"> 通过 离线指标 + 数据脚本 控制商家投保风险，并为商家服务费动态定价。</w:t>
             </w:r>
           </w:p>
           <w:p>
@@ -2522,8 +2534,6 @@
               </w:rPr>
               <w:t>升级版</w:t>
             </w:r>
-            <w:bookmarkStart w:id="0" w:name="_GoBack"/>
-            <w:bookmarkEnd w:id="0"/>
           </w:p>
           <w:p>
             <w:pPr>

</xml_diff>

<commit_message>
vault backup: 2025-04-12 14:59:55
</commit_message>
<xml_diff>
--- a/Obsidian Vault/Doing/技术工程/Sprint/S2/fangfeiyue.docx
+++ b/Obsidian Vault/Doing/技术工程/Sprint/S2/fangfeiyue.docx
@@ -2056,19 +2056,7 @@
                 <w:spacing w:val="3"/>
                 <w:lang w:val="en-US" w:eastAsia="zh-CN"/>
               </w:rPr>
-              <w:t>任职后端开发，从0到1上线网上借贷系统，后期</w:t>
-            </w:r>
-            <w:bookmarkStart w:id="0" w:name="_GoBack"/>
-            <w:bookmarkEnd w:id="0"/>
-            <w:r>
-              <w:rPr>
-                <w:rFonts w:hint="default" w:eastAsia="PingFang SC"/>
-                <w:b w:val="0"/>
-                <w:bCs w:val="0"/>
-                <w:spacing w:val="3"/>
-                <w:lang w:val="en-US" w:eastAsia="zh-CN"/>
-              </w:rPr>
-              <w:t>因国家政策监管要求，选择清盘关闭</w:t>
+              <w:t>任职后端开发，从0到1上线网上借贷系统，后期因国家政策监管要求，选择清盘关闭</w:t>
             </w:r>
           </w:p>
           <w:p>
@@ -2460,7 +2448,7 @@
                 <w:spacing w:val="6"/>
                 <w:lang w:val="en-US" w:eastAsia="zh-CN"/>
               </w:rPr>
-              <w:t>通过为消费者提供退换货后的包运费服务，来收取商家服务费。</w:t>
+              <w:t>为消费者提供退换货后的包运费服务，来收取商家服务费。</w:t>
             </w:r>
           </w:p>
           <w:p>
@@ -2484,7 +2472,33 @@
                 <w:spacing w:val="5"/>
                 <w:lang w:val="en-US" w:eastAsia="zh-CN"/>
               </w:rPr>
-              <w:t xml:space="preserve"> 通过 离线指标 + 数据脚本 控制商家投保风险，并为商家服务费动态定价。</w:t>
+              <w:t xml:space="preserve"> 通过</w:t>
+            </w:r>
+            <w:r>
+              <w:rPr>
+                <w:rFonts w:hint="default"/>
+                <w:spacing w:val="5"/>
+                <w:lang w:val="en-US" w:eastAsia="zh-CN"/>
+              </w:rPr>
+              <w:t>Hi</w:t>
+            </w:r>
+            <w:r>
+              <w:rPr>
+                <w:rFonts w:hint="eastAsia"/>
+                <w:spacing w:val="5"/>
+                <w:lang w:val="en-US" w:eastAsia="zh-CN"/>
+              </w:rPr>
+              <w:t>ve离线指标加工成的风控策略与风险定价，来控制商家的金融风险与每日服务费</w:t>
+            </w:r>
+            <w:bookmarkStart w:id="0" w:name="_GoBack"/>
+            <w:bookmarkEnd w:id="0"/>
+            <w:r>
+              <w:rPr>
+                <w:rFonts w:hint="eastAsia"/>
+                <w:spacing w:val="5"/>
+                <w:lang w:val="en-US" w:eastAsia="zh-CN"/>
+              </w:rPr>
+              <w:t>定价。</w:t>
             </w:r>
           </w:p>
           <w:p>
@@ -2508,7 +2522,7 @@
                 <w:spacing w:val="6"/>
                 <w:lang w:val="en-US" w:eastAsia="zh-CN"/>
               </w:rPr>
-              <w:t>搭建基础服务、保单、理赔等核心子域来建设清晰的领域模型，并进一步解决理赔归因、保险核心、对外开放等难题</w:t>
+              <w:t>搭建基础服务、保单、理赔等领域模型，通过上下文的解耦和内聚进一步解决理赔归因、保险核心等难题</w:t>
             </w:r>
           </w:p>
           <w:p>

</xml_diff>

<commit_message>
vault backup: 2025-04-12 17:39:55
</commit_message>
<xml_diff>
--- a/Obsidian Vault/Doing/技术工程/Sprint/S2/fangfeiyue.docx
+++ b/Obsidian Vault/Doing/技术工程/Sprint/S2/fangfeiyue.docx
@@ -2393,13 +2393,15 @@
               <w:ind w:left="60"/>
               <w:rPr>
                 <w:rFonts w:hint="default" w:eastAsia="PingFang SC"/>
-                <w:lang w:val="en-US" w:eastAsia="zh-CN"/>
-              </w:rPr>
-            </w:pPr>
-            <w:r>
-              <w:rPr>
-                <w:b/>
-                <w:bCs/>
+                <w:b w:val="0"/>
+                <w:bCs w:val="0"/>
+                <w:lang w:val="en-US" w:eastAsia="zh-CN"/>
+              </w:rPr>
+            </w:pPr>
+            <w:r>
+              <w:rPr>
+                <w:b w:val="0"/>
+                <w:bCs w:val="0"/>
                 <w:spacing w:val="7"/>
               </w:rPr>
               <w:t>（</w:t>
@@ -2407,8 +2409,8 @@
             <w:r>
               <w:rPr>
                 <w:rFonts w:hint="eastAsia"/>
-                <w:b/>
-                <w:bCs/>
+                <w:b w:val="0"/>
+                <w:bCs w:val="0"/>
                 <w:spacing w:val="7"/>
                 <w:lang w:val="en-US" w:eastAsia="zh-CN"/>
               </w:rPr>
@@ -2416,15 +2418,17 @@
             </w:r>
             <w:r>
               <w:rPr>
-                <w:b/>
-                <w:bCs/>
+                <w:b w:val="0"/>
+                <w:bCs w:val="0"/>
                 <w:spacing w:val="7"/>
               </w:rPr>
               <w:t>）</w:t>
             </w:r>
             <w:r>
               <w:rPr>
-                <w:rFonts w:hint="eastAsia"/>
+                <w:rFonts w:hint="eastAsia" w:ascii="PingFang SC Semibold" w:hAnsi="PingFang SC Semibold" w:eastAsia="PingFang SC Semibold" w:cs="PingFang SC Semibold"/>
+                <w:b/>
+                <w:bCs/>
                 <w:spacing w:val="6"/>
                 <w:lang w:val="en-US" w:eastAsia="zh-CN"/>
               </w:rPr>
@@ -2448,7 +2452,7 @@
                 <w:spacing w:val="6"/>
                 <w:lang w:val="en-US" w:eastAsia="zh-CN"/>
               </w:rPr>
-              <w:t>为消费者提供退换货后的包运费服务，来收取商家服务费。</w:t>
+              <w:t>为消费者提供退换货后的包运费服务，并收取商家服务费。</w:t>
             </w:r>
           </w:p>
           <w:p>
@@ -2488,17 +2492,7 @@
                 <w:spacing w:val="5"/>
                 <w:lang w:val="en-US" w:eastAsia="zh-CN"/>
               </w:rPr>
-              <w:t>ve离线指标加工成的风控策略与风险定价，来控制商家的金融风险与每日服务费</w:t>
-            </w:r>
-            <w:bookmarkStart w:id="0" w:name="_GoBack"/>
-            <w:bookmarkEnd w:id="0"/>
-            <w:r>
-              <w:rPr>
-                <w:rFonts w:hint="eastAsia"/>
-                <w:spacing w:val="5"/>
-                <w:lang w:val="en-US" w:eastAsia="zh-CN"/>
-              </w:rPr>
-              <w:t>定价。</w:t>
+              <w:t>ve离线指标加工成的风控策略与风险定价，来控制商家的金融风险与每日服务费定价</w:t>
             </w:r>
           </w:p>
           <w:p>
@@ -2522,7 +2516,7 @@
                 <w:spacing w:val="6"/>
                 <w:lang w:val="en-US" w:eastAsia="zh-CN"/>
               </w:rPr>
-              <w:t>搭建基础服务、保单、理赔等领域模型，通过上下文的解耦和内聚进一步解决理赔归因、保险核心等难题</w:t>
+              <w:t>搭建服务单、保单、理赔等领域服务，利用其上下文的解耦和内聚进一步解决理赔归因、组件开放等难题</w:t>
             </w:r>
           </w:p>
           <w:p>
@@ -2532,10 +2526,10 @@
                 <w:ilvl w:val="0"/>
                 <w:numId w:val="1"/>
               </w:numPr>
-              <w:spacing w:before="46" w:line="228" w:lineRule="auto"/>
-              <w:ind w:right="79" w:firstLine="404" w:firstLineChars="200"/>
-              <w:rPr>
-                <w:rFonts w:hint="eastAsia"/>
+              <w:spacing w:before="69" w:line="205" w:lineRule="auto"/>
+              <w:ind w:left="0" w:leftChars="0" w:firstLine="400" w:firstLineChars="200"/>
+              <w:rPr>
+                <w:rFonts w:hint="default"/>
                 <w:spacing w:val="5"/>
                 <w:lang w:val="en-US" w:eastAsia="zh-CN"/>
               </w:rPr>
@@ -2543,22 +2537,19 @@
             <w:r>
               <w:rPr>
                 <w:rFonts w:hint="eastAsia"/>
-                <w:spacing w:val="6"/>
-                <w:lang w:val="en-US" w:eastAsia="zh-CN"/>
-              </w:rPr>
-              <w:t>升级版</w:t>
-            </w:r>
-          </w:p>
-          <w:p>
-            <w:pPr>
-              <w:pStyle w:val="6"/>
-              <w:spacing w:before="69" w:line="205" w:lineRule="auto"/>
-              <w:rPr>
-                <w:rFonts w:hint="eastAsia"/>
                 <w:spacing w:val="5"/>
                 <w:lang w:val="en-US" w:eastAsia="zh-CN"/>
               </w:rPr>
-            </w:pPr>
+              <w:t>在模型与数据抽象的基础上，通过权益配置，来快速支持开店礼包、升级版等业务需求</w:t>
+            </w:r>
+            <w:r>
+              <w:rPr>
+                <w:rFonts w:hint="eastAsia"/>
+                <w:spacing w:val="5"/>
+                <w:lang w:val="en-US" w:eastAsia="zh-CN"/>
+              </w:rPr>
+              <w:br w:type="textWrapping"/>
+            </w:r>
           </w:p>
           <w:p>
             <w:pPr>
@@ -2566,7 +2557,7 @@
               <w:spacing w:before="87" w:line="206" w:lineRule="auto"/>
               <w:ind w:left="60"/>
               <w:rPr>
-                <w:rFonts w:hint="default"/>
+                <w:rFonts w:hint="default" w:eastAsia="PingFang SC"/>
                 <w:spacing w:val="5"/>
                 <w:lang w:val="en-US" w:eastAsia="zh-CN"/>
               </w:rPr>
@@ -2600,73 +2591,12 @@
             <w:r>
               <w:rPr>
                 <w:rFonts w:hint="eastAsia"/>
+                <w:b/>
+                <w:bCs/>
                 <w:spacing w:val="5"/>
                 <w:lang w:val="en-US" w:eastAsia="zh-CN"/>
               </w:rPr>
               <w:t>物流增值</w:t>
-            </w:r>
-          </w:p>
-          <w:p>
-            <w:pPr>
-              <w:pStyle w:val="6"/>
-              <w:spacing w:before="127" w:line="228" w:lineRule="auto"/>
-              <w:ind w:left="405" w:leftChars="133" w:right="31" w:hanging="126" w:hangingChars="61"/>
-              <w:rPr>
-                <w:rFonts w:hint="default"/>
-                <w:lang w:val="en-US"/>
-              </w:rPr>
-            </w:pPr>
-            <w:r>
-              <w:rPr>
-                <w:spacing w:val="9"/>
-              </w:rPr>
-              <w:t>1.</w:t>
-            </w:r>
-            <w:r>
-              <w:rPr>
-                <w:spacing w:val="3"/>
-              </w:rPr>
-              <w:t xml:space="preserve"> </w:t>
-            </w:r>
-            <w:r>
-              <w:rPr>
-                <w:rFonts w:hint="eastAsia"/>
-                <w:spacing w:val="3"/>
-                <w:lang w:val="en-US" w:eastAsia="zh-CN"/>
-              </w:rPr>
-              <w:t>有赞寄件：通过承接正向的交易发货能力，搭建物流商运营、运费定价等体系构造清晰的物流计费模型，并利用开店礼包等营销补贴方式增量拓客。</w:t>
-            </w:r>
-          </w:p>
-          <w:p>
-            <w:pPr>
-              <w:pStyle w:val="6"/>
-              <w:spacing w:before="68" w:line="225" w:lineRule="auto"/>
-              <w:ind w:left="410" w:leftChars="129" w:right="31" w:hanging="139" w:hangingChars="67"/>
-              <w:rPr>
-                <w:rFonts w:hint="eastAsia"/>
-                <w:spacing w:val="2"/>
-                <w:lang w:val="en-US" w:eastAsia="zh-CN"/>
-              </w:rPr>
-            </w:pPr>
-            <w:r>
-              <w:rPr>
-                <w:spacing w:val="9"/>
-              </w:rPr>
-              <w:t>2.</w:t>
-            </w:r>
-            <w:r>
-              <w:rPr>
-                <w:spacing w:val="2"/>
-              </w:rPr>
-              <w:t xml:space="preserve"> </w:t>
-            </w:r>
-            <w:r>
-              <w:rPr>
-                <w:rFonts w:hint="eastAsia"/>
-                <w:spacing w:val="2"/>
-                <w:lang w:val="en-US" w:eastAsia="zh-CN"/>
-              </w:rPr>
-              <w:t>上门取件：作为交易逆向售后的核心一环，搭建了整个三方物流的基础体系，并通过监控预警等方式维系其稳定性。通过合理的状态机流转上门取件单、三方物流单、交易单之间状态，保证分布式最终一致性。</w:t>
             </w:r>
           </w:p>
           <w:p>
@@ -2680,6 +2610,64 @@
                 <w:lang w:val="en-US" w:eastAsia="zh-CN"/>
               </w:rPr>
             </w:pPr>
+            <w:r>
+              <w:rPr>
+                <w:rFonts w:hint="eastAsia"/>
+                <w:spacing w:val="2"/>
+                <w:lang w:val="en-US" w:eastAsia="zh-CN"/>
+              </w:rPr>
+              <w:t xml:space="preserve">  1. 有赞寄件是在交易支付后物流下单、结算的核心，通过物流商运营、运费定价等构造整个物流计费结算模型</w:t>
+            </w:r>
+          </w:p>
+          <w:p>
+            <w:pPr>
+              <w:pStyle w:val="6"/>
+              <w:spacing w:before="68" w:line="225" w:lineRule="auto"/>
+              <w:ind w:right="31" w:firstLine="388" w:firstLineChars="200"/>
+              <w:rPr>
+                <w:rFonts w:hint="eastAsia"/>
+                <w:spacing w:val="2"/>
+                <w:lang w:val="en-US" w:eastAsia="zh-CN"/>
+              </w:rPr>
+            </w:pPr>
+            <w:r>
+              <w:rPr>
+                <w:rFonts w:hint="eastAsia"/>
+                <w:spacing w:val="2"/>
+                <w:lang w:val="en-US" w:eastAsia="zh-CN"/>
+              </w:rPr>
+              <w:t>2. 上门取件是作为交易逆向售后的核心服务，通过状态机+？保证上门取件单、三方物流单、交易单之间状态一致</w:t>
+            </w:r>
+          </w:p>
+          <w:p>
+            <w:pPr>
+              <w:pStyle w:val="6"/>
+              <w:spacing w:before="68" w:line="225" w:lineRule="auto"/>
+              <w:ind w:right="31" w:firstLine="388" w:firstLineChars="200"/>
+              <w:rPr>
+                <w:rFonts w:hint="default"/>
+                <w:spacing w:val="2"/>
+                <w:lang w:val="en-US" w:eastAsia="zh-CN"/>
+              </w:rPr>
+            </w:pPr>
+            <w:r>
+              <w:rPr>
+                <w:rFonts w:hint="eastAsia"/>
+                <w:spacing w:val="2"/>
+                <w:lang w:val="en-US" w:eastAsia="zh-CN"/>
+              </w:rPr>
+              <w:t>3. 搭建了与三方交互的物流基础，并通过心跳、监控、预警等方式维系其稳定</w:t>
+            </w:r>
+            <w:r>
+              <w:rPr>
+                <w:rFonts w:hint="eastAsia"/>
+                <w:spacing w:val="2"/>
+                <w:lang w:val="en-US" w:eastAsia="zh-CN"/>
+              </w:rPr>
+              <w:br w:type="textWrapping"/>
+            </w:r>
+            <w:bookmarkStart w:id="0" w:name="_GoBack"/>
+            <w:bookmarkEnd w:id="0"/>
           </w:p>
           <w:p>
             <w:pPr>
@@ -3011,9 +2999,9 @@
             </w:r>
             <w:r>
               <w:rPr>
-                <w:rFonts w:hint="eastAsia"/>
-                <w:b w:val="0"/>
-                <w:bCs w:val="0"/>
+                <w:rFonts w:hint="eastAsia" w:ascii="PingFang SC Semibold" w:hAnsi="PingFang SC Semibold" w:eastAsia="PingFang SC Semibold" w:cs="PingFang SC Semibold"/>
+                <w:b/>
+                <w:bCs/>
                 <w:spacing w:val="5"/>
                 <w:lang w:val="en-US" w:eastAsia="zh-CN"/>
               </w:rPr>
@@ -3077,10 +3065,10 @@
             <w:r>
               <w:rPr>
                 <w:rFonts w:hint="eastAsia"/>
-                <w:spacing w:val="3"/>
-                <w:lang w:val="en-US" w:eastAsia="zh-CN"/>
-              </w:rPr>
-              <w:t>基于分布式与状态机，通过逆向状态流转保证订单创建、支付、取消等的最终一致性</w:t>
+                <w:spacing w:val="2"/>
+                <w:lang w:val="en-US" w:eastAsia="zh-CN"/>
+              </w:rPr>
+              <w:t>基于多版本快照技术，构建多版本节点视图，保证其变更前后的可重复度，解决“佣金该分给谁”的归因问题</w:t>
             </w:r>
           </w:p>
           <w:p>
@@ -3089,7 +3077,9 @@
               <w:spacing w:before="68" w:line="225" w:lineRule="auto"/>
               <w:ind w:left="410" w:leftChars="129" w:right="31" w:hanging="139" w:hangingChars="67"/>
               <w:rPr>
+                <w:rFonts w:hint="default"/>
                 <w:spacing w:val="8"/>
+                <w:lang w:val="en-US"/>
               </w:rPr>
             </w:pPr>
             <w:r>
@@ -3107,16 +3097,10 @@
             <w:r>
               <w:rPr>
                 <w:rFonts w:hint="eastAsia"/>
-                <w:spacing w:val="2"/>
-                <w:lang w:val="en-US" w:eastAsia="zh-CN"/>
-              </w:rPr>
-              <w:t>基于多版本快照技术，构建多版本节点视图，保证其变更前后的可重复度，解决“佣金该分给谁”的问题</w:t>
-            </w:r>
-            <w:r>
-              <w:rPr>
-                <w:spacing w:val="8"/>
-              </w:rPr>
-              <w:t>。</w:t>
+                <w:spacing w:val="3"/>
+                <w:lang w:val="en-US" w:eastAsia="zh-CN"/>
+              </w:rPr>
+              <w:t>基于分布式与状态机，通过逆向状态流转保证订单创建、支付、取消等的最终一致性，保证计费&amp;结算的有序性</w:t>
             </w:r>
           </w:p>
           <w:p>
@@ -3191,9 +3175,9 @@
             </w:r>
             <w:r>
               <w:rPr>
-                <w:rFonts w:hint="eastAsia"/>
-                <w:b w:val="0"/>
-                <w:bCs w:val="0"/>
+                <w:rFonts w:hint="eastAsia" w:ascii="PingFang SC Semibold" w:hAnsi="PingFang SC Semibold" w:eastAsia="PingFang SC Semibold" w:cs="PingFang SC Semibold"/>
+                <w:b/>
+                <w:bCs/>
                 <w:spacing w:val="7"/>
                 <w:lang w:val="en-US" w:eastAsia="zh-CN"/>
               </w:rPr>
@@ -3943,6 +3927,22 @@
                 <w:spacing w:val="4"/>
                 <w:lang w:val="en-US" w:eastAsia="zh-CN"/>
               </w:rPr>
+              <w:t>H</w:t>
+            </w:r>
+            <w:r>
+              <w:rPr>
+                <w:rFonts w:hint="eastAsia"/>
+                <w:spacing w:val="4"/>
+                <w:lang w:val="en-US" w:eastAsia="zh-CN"/>
+              </w:rPr>
+              <w:t>base、</w:t>
+            </w:r>
+            <w:r>
+              <w:rPr>
+                <w:rFonts w:hint="default"/>
+                <w:spacing w:val="4"/>
+                <w:lang w:val="en-US" w:eastAsia="zh-CN"/>
+              </w:rPr>
               <w:t>MQ</w:t>
             </w:r>
             <w:r>
@@ -4254,6 +4254,29 @@
               </w:rPr>
             </w:pPr>
           </w:p>
+          <w:p>
+            <w:pPr>
+              <w:pStyle w:val="6"/>
+              <w:spacing w:before="110" w:line="195" w:lineRule="auto"/>
+              <w:rPr>
+                <w:rFonts w:hint="default"/>
+                <w:spacing w:val="15"/>
+                <w:lang w:val="en-US" w:eastAsia="zh-CN"/>
+              </w:rPr>
+            </w:pPr>
+          </w:p>
+        </w:tc>
+      </w:tr>
+      <w:tr>
+        <w:trPr>
+          <w:trHeight w:val="90" w:hRule="atLeast"/>
+        </w:trPr>
+        <w:tc>
+          <w:tcPr>
+            <w:tcW w:w="10831" w:type="dxa"/>
+            <w:gridSpan w:val="4"/>
+            <w:vAlign w:val="top"/>
+          </w:tcPr>
           <w:p>
             <w:pPr>
               <w:pStyle w:val="6"/>

</xml_diff>

<commit_message>
vault backup: 2025-04-12 21:27:59
</commit_message>
<xml_diff>
--- a/Obsidian Vault/Doing/技术工程/Sprint/S2/fangfeiyue.docx
+++ b/Obsidian Vault/Doing/技术工程/Sprint/S2/fangfeiyue.docx
@@ -2434,6 +2434,8 @@
               </w:rPr>
               <w:t>退货包运费</w:t>
             </w:r>
+            <w:bookmarkStart w:id="0" w:name="_GoBack"/>
+            <w:bookmarkEnd w:id="0"/>
           </w:p>
           <w:p>
             <w:pPr>
@@ -2452,7 +2454,7 @@
                 <w:spacing w:val="6"/>
                 <w:lang w:val="en-US" w:eastAsia="zh-CN"/>
               </w:rPr>
-              <w:t>为消费者提供退换货后的包运费服务，并收取商家服务费。</w:t>
+              <w:t>为消费者提供退换货后的包运费投保、理赔服务，并收取商家相应的服务费。</w:t>
             </w:r>
           </w:p>
           <w:p>
@@ -2476,7 +2478,7 @@
                 <w:spacing w:val="5"/>
                 <w:lang w:val="en-US" w:eastAsia="zh-CN"/>
               </w:rPr>
-              <w:t xml:space="preserve"> 通过</w:t>
+              <w:t xml:space="preserve"> 通过离线</w:t>
             </w:r>
             <w:r>
               <w:rPr>
@@ -2492,7 +2494,7 @@
                 <w:spacing w:val="5"/>
                 <w:lang w:val="en-US" w:eastAsia="zh-CN"/>
               </w:rPr>
-              <w:t>ve离线指标加工成的风控策略与风险定价，来控制商家的金融风险与每日服务费定价</w:t>
+              <w:t>ve数据生成的指标加工成的风控策略与风险定价，来控制商家的金融风险与每日服务费定价</w:t>
             </w:r>
           </w:p>
           <w:p>
@@ -2540,7 +2542,7 @@
                 <w:spacing w:val="5"/>
                 <w:lang w:val="en-US" w:eastAsia="zh-CN"/>
               </w:rPr>
-              <w:t>在模型与数据抽象的基础上，通过权益配置，来快速支持开店礼包、升级版等业务需求</w:t>
+              <w:t>在模型与数据抽象的基础上，通过权益配置，来快速支持开店礼包、升级版服务等业务需求</w:t>
             </w:r>
             <w:r>
               <w:rPr>
@@ -2616,7 +2618,7 @@
                 <w:spacing w:val="2"/>
                 <w:lang w:val="en-US" w:eastAsia="zh-CN"/>
               </w:rPr>
-              <w:t xml:space="preserve">  1. 有赞寄件是在交易支付后物流下单、结算的核心，通过物流商运营、运费定价等构造整个物流计费结算模型</w:t>
+              <w:t xml:space="preserve">  1. 有赞寄件是在交易支付后物流下单、结算的核心，其通过物流商运营、运费定价等构造整个物流计费结算模型</w:t>
             </w:r>
           </w:p>
           <w:p>
@@ -2636,7 +2638,7 @@
                 <w:spacing w:val="2"/>
                 <w:lang w:val="en-US" w:eastAsia="zh-CN"/>
               </w:rPr>
-              <w:t>2. 上门取件是作为交易逆向售后的核心服务，通过状态机+？保证上门取件单、三方物流单、交易单之间状态一致</w:t>
+              <w:t>2. 上门取件是作为交易逆向售后的核心服务，并通过状态机+？保证上门取件单、三方物流单、交易单之间状态一致</w:t>
             </w:r>
           </w:p>
           <w:p>
@@ -2666,8 +2668,6 @@
               </w:rPr>
               <w:br w:type="textWrapping"/>
             </w:r>
-            <w:bookmarkStart w:id="0" w:name="_GoBack"/>
-            <w:bookmarkEnd w:id="0"/>
           </w:p>
           <w:p>
             <w:pPr>

</xml_diff>

<commit_message>
vault backup: 2025-04-12 23:33:25
</commit_message>
<xml_diff>
--- a/Obsidian Vault/Doing/技术工程/Sprint/S2/fangfeiyue.docx
+++ b/Obsidian Vault/Doing/技术工程/Sprint/S2/fangfeiyue.docx
@@ -2434,8 +2434,6 @@
               </w:rPr>
               <w:t>退货包运费</w:t>
             </w:r>
-            <w:bookmarkStart w:id="0" w:name="_GoBack"/>
-            <w:bookmarkEnd w:id="0"/>
           </w:p>
           <w:p>
             <w:pPr>
@@ -2494,7 +2492,7 @@
                 <w:spacing w:val="5"/>
                 <w:lang w:val="en-US" w:eastAsia="zh-CN"/>
               </w:rPr>
-              <w:t>ve数据生成的指标加工成的风控策略与风险定价，来控制商家的金融风险与每日服务费定价</w:t>
+              <w:t>ve数据生成的指标加工成的风控策略与风险定价，来把控商家金融风险及定价每日服务费</w:t>
             </w:r>
           </w:p>
           <w:p>
@@ -2559,7 +2557,9 @@
               <w:spacing w:before="87" w:line="206" w:lineRule="auto"/>
               <w:ind w:left="60"/>
               <w:rPr>
-                <w:rFonts w:hint="default" w:eastAsia="PingFang SC"/>
+                <w:rFonts w:hint="eastAsia"/>
+                <w:b/>
+                <w:bCs/>
                 <w:spacing w:val="5"/>
                 <w:lang w:val="en-US" w:eastAsia="zh-CN"/>
               </w:rPr>
@@ -2599,6 +2599,40 @@
                 <w:lang w:val="en-US" w:eastAsia="zh-CN"/>
               </w:rPr>
               <w:t>物流增值</w:t>
+            </w:r>
+          </w:p>
+          <w:p>
+            <w:pPr>
+              <w:pStyle w:val="6"/>
+              <w:spacing w:before="87" w:line="206" w:lineRule="auto"/>
+              <w:ind w:left="60"/>
+              <w:rPr>
+                <w:rFonts w:hint="default"/>
+                <w:b/>
+                <w:bCs/>
+                <w:spacing w:val="5"/>
+                <w:lang w:val="en-US" w:eastAsia="zh-CN"/>
+              </w:rPr>
+            </w:pPr>
+            <w:r>
+              <w:rPr>
+                <w:rFonts w:hint="eastAsia"/>
+                <w:b/>
+                <w:bCs/>
+                <w:spacing w:val="5"/>
+                <w:lang w:val="en-US" w:eastAsia="zh-CN"/>
+              </w:rPr>
+              <w:t xml:space="preserve">    </w:t>
+            </w:r>
+            <w:r>
+              <w:rPr>
+                <w:rFonts w:hint="eastAsia"/>
+                <w:b w:val="0"/>
+                <w:bCs w:val="0"/>
+                <w:spacing w:val="5"/>
+                <w:lang w:val="en-US" w:eastAsia="zh-CN"/>
+              </w:rPr>
+              <w:t xml:space="preserve"> 物流增值业务主要包括面向商家的有赞寄件和面向消费者的上门取件，其核心都是通过与三方物流间的差价赚取利润。</w:t>
             </w:r>
           </w:p>
           <w:p>
@@ -2618,7 +2652,7 @@
                 <w:spacing w:val="2"/>
                 <w:lang w:val="en-US" w:eastAsia="zh-CN"/>
               </w:rPr>
-              <w:t xml:space="preserve">  1. 有赞寄件是在交易支付后物流下单、结算的核心，其通过物流商运营、运费定价等构造整个物流计费结算模型</w:t>
+              <w:t xml:space="preserve">  1. 有赞寄件是在交易下单后物流发货、结算的核心，其通过物流商运营、运费定价等构造整个物流计费结算模型</w:t>
             </w:r>
           </w:p>
           <w:p>
@@ -2627,7 +2661,7 @@
               <w:spacing w:before="68" w:line="225" w:lineRule="auto"/>
               <w:ind w:right="31" w:firstLine="388" w:firstLineChars="200"/>
               <w:rPr>
-                <w:rFonts w:hint="eastAsia"/>
+                <w:rFonts w:hint="default"/>
                 <w:spacing w:val="2"/>
                 <w:lang w:val="en-US" w:eastAsia="zh-CN"/>
               </w:rPr>
@@ -2638,7 +2672,17 @@
                 <w:spacing w:val="2"/>
                 <w:lang w:val="en-US" w:eastAsia="zh-CN"/>
               </w:rPr>
-              <w:t>2. 上门取件是作为交易逆向售后的核心服务，并通过状态机+？保证上门取件单、三方物流单、交易单之间状态一致</w:t>
+              <w:t>2. 上门取件是作为交易逆向售后的核心服务，其通过状态机+最终一致保证取件单、三方物流单、交易单之间状态</w:t>
+            </w:r>
+            <w:bookmarkStart w:id="0" w:name="_GoBack"/>
+            <w:bookmarkEnd w:id="0"/>
+            <w:r>
+              <w:rPr>
+                <w:rFonts w:hint="eastAsia"/>
+                <w:spacing w:val="2"/>
+                <w:lang w:val="en-US" w:eastAsia="zh-CN"/>
+              </w:rPr>
+              <w:t>流转</w:t>
             </w:r>
           </w:p>
           <w:p>
@@ -2686,7 +2730,7 @@
                 <w:spacing w:val="2"/>
                 <w:lang w:val="en-US" w:eastAsia="zh-CN"/>
               </w:rPr>
-              <w:t>从零开始在复杂的业务需求中逐步构建清晰的增值架构，为业务运营提供有力支持，大幅提升业务渗透和收入增长50%+</w:t>
+              <w:t>从零开始在复杂的业务需求中逐步构建清晰的增值架构，为业务运营提供有力支持，业务收入增长高达120%+</w:t>
             </w:r>
           </w:p>
           <w:p>

</xml_diff>

<commit_message>
vault backup: 2025-04-14 16:12:09
</commit_message>
<xml_diff>
--- a/Obsidian Vault/Doing/技术工程/Sprint/S2/fangfeiyue.docx
+++ b/Obsidian Vault/Doing/技术工程/Sprint/S2/fangfeiyue.docx
@@ -773,7 +773,7 @@
                 </mc:Choice>
                 <mc:Fallback>
                   <w:pict>
-                    <v:shape id="_x0000_s1026" o:spid="_x0000_s1026" o:spt="100" style="position:absolute;left:0pt;margin-left:-0.05pt;margin-top:0.75pt;height:0.75pt;width:541.6pt;z-index:251661312;mso-width-relative:page;mso-height-relative:page;" fillcolor="#000000" filled="t" stroked="f" coordsize="10832,15" o:gfxdata="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" path="m0,14l10831,14,10831,0,0,0,0,14xe">
+                    <v:shape id="_x0000_s1026" o:spid="_x0000_s1026" o:spt="100" style="position:absolute;left:0pt;margin-left:-0.05pt;margin-top:0.75pt;height:0.75pt;width:541.6pt;z-index:251661312;mso-width-relative:page;mso-height-relative:page;" fillcolor="#000000" filled="t" stroked="f" coordsize="10832,15" o:gfxdata="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" path="m0,14l10831,14,10831,0,0,0,0,14xe">
                       <v:fill on="t" focussize="0,0"/>
                       <v:stroke on="f"/>
                       <v:imagedata o:title=""/>
@@ -2181,7 +2181,7 @@
                 </mc:Choice>
                 <mc:Fallback>
                   <w:pict>
-                    <v:shape id="_x0000_s1026" o:spid="_x0000_s1026" o:spt="100" style="position:absolute;left:0pt;margin-left:-0.05pt;margin-top:0.75pt;height:0.75pt;width:541.6pt;z-index:251660288;mso-width-relative:page;mso-height-relative:page;" fillcolor="#000000" filled="t" stroked="f" coordsize="10832,15" o:gfxdata="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" path="m0,14l10831,14,10831,0,0,0,0,14xe">
+                    <v:shape id="_x0000_s1026" o:spid="_x0000_s1026" o:spt="100" style="position:absolute;left:0pt;margin-left:-0.05pt;margin-top:0.75pt;height:0.75pt;width:541.6pt;z-index:251660288;mso-width-relative:page;mso-height-relative:page;" fillcolor="#000000" filled="t" stroked="f" coordsize="10832,15" o:gfxdata="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" path="m0,14l10831,14,10831,0,0,0,0,14xe">
                       <v:fill on="t" focussize="0,0"/>
                       <v:stroke on="f"/>
                       <v:imagedata o:title=""/>
@@ -2516,7 +2516,7 @@
                 <w:spacing w:val="6"/>
                 <w:lang w:val="en-US" w:eastAsia="zh-CN"/>
               </w:rPr>
-              <w:t>搭建服务单、保单、理赔等领域服务，利用其上下文的解耦和内聚进一步解决理赔归因、组件开放等难题</w:t>
+              <w:t xml:space="preserve"> 搭建服务单、保单、理赔等领域服务，利用其上下文的解耦和内聚进一步解决理赔归因、组件开放等难题</w:t>
             </w:r>
           </w:p>
           <w:p>
@@ -2540,7 +2540,7 @@
                 <w:spacing w:val="5"/>
                 <w:lang w:val="en-US" w:eastAsia="zh-CN"/>
               </w:rPr>
-              <w:t>在模型与数据抽象的基础上，通过权益配置，来快速支持开店礼包、升级版服务等业务需求</w:t>
+              <w:t xml:space="preserve"> 在模型与数据抽象的基础上，通过权益配置，来快速支持开店礼包、升级版服务等业务需求</w:t>
             </w:r>
             <w:r>
               <w:rPr>
@@ -2652,7 +2652,7 @@
                 <w:spacing w:val="2"/>
                 <w:lang w:val="en-US" w:eastAsia="zh-CN"/>
               </w:rPr>
-              <w:t xml:space="preserve">  1. 有赞寄件是在交易下单后物流发货、结算的核心，其通过物流商运营、运费定价等构造整个物流计费结算模型</w:t>
+              <w:t xml:space="preserve">  1.  有赞寄件是在交易下单后物流发货、结算的核心，其通过物流商运营、运费定价等构造整个物流计费结算模型</w:t>
             </w:r>
           </w:p>
           <w:p>
@@ -2672,17 +2672,7 @@
                 <w:spacing w:val="2"/>
                 <w:lang w:val="en-US" w:eastAsia="zh-CN"/>
               </w:rPr>
-              <w:t>2. 上门取件是作为交易逆向售后的核心服务，其通过状态机+最终一致保证取件单、三方物流单、交易单之间状态</w:t>
-            </w:r>
-            <w:bookmarkStart w:id="0" w:name="_GoBack"/>
-            <w:bookmarkEnd w:id="0"/>
-            <w:r>
-              <w:rPr>
-                <w:rFonts w:hint="eastAsia"/>
-                <w:spacing w:val="2"/>
-                <w:lang w:val="en-US" w:eastAsia="zh-CN"/>
-              </w:rPr>
-              <w:t>流转</w:t>
+              <w:t>2.  上门取件是作为交易逆向售后的核心服务，其通过状态机+最终一致保证取件单、三方物流单、交易单之间状态流转</w:t>
             </w:r>
           </w:p>
           <w:p>
@@ -2702,7 +2692,7 @@
                 <w:spacing w:val="2"/>
                 <w:lang w:val="en-US" w:eastAsia="zh-CN"/>
               </w:rPr>
-              <w:t>3. 搭建了与三方交互的物流基础，并通过心跳、监控、预警等方式维系其稳定</w:t>
+              <w:t>3.  搭建了与三方交互的物流基础，并通过心跳、监控、预警等方式维系其稳定</w:t>
             </w:r>
             <w:r>
               <w:rPr>
@@ -3109,6 +3099,14 @@
             <w:r>
               <w:rPr>
                 <w:rFonts w:hint="eastAsia"/>
+                <w:spacing w:val="3"/>
+                <w:lang w:val="en-US" w:eastAsia="zh-CN"/>
+              </w:rPr>
+              <w:t xml:space="preserve"> </w:t>
+            </w:r>
+            <w:r>
+              <w:rPr>
+                <w:rFonts w:hint="eastAsia"/>
                 <w:spacing w:val="2"/>
                 <w:lang w:val="en-US" w:eastAsia="zh-CN"/>
               </w:rPr>
@@ -3141,6 +3139,14 @@
             <w:r>
               <w:rPr>
                 <w:rFonts w:hint="eastAsia"/>
+                <w:spacing w:val="2"/>
+                <w:lang w:val="en-US" w:eastAsia="zh-CN"/>
+              </w:rPr>
+              <w:t xml:space="preserve"> </w:t>
+            </w:r>
+            <w:r>
+              <w:rPr>
+                <w:rFonts w:hint="eastAsia"/>
                 <w:spacing w:val="3"/>
                 <w:lang w:val="en-US" w:eastAsia="zh-CN"/>
               </w:rPr>
@@ -3164,7 +3170,7 @@
                 <w:spacing w:val="8"/>
                 <w:lang w:val="en-US" w:eastAsia="zh-CN"/>
               </w:rPr>
-              <w:t>3. 借鉴DDD战略思想，构建清晰的上下文边界和内聚的领域模型，确保业务与代码模型一致性，避免大煤球式开发</w:t>
+              <w:t>3.  借鉴DDD战略思想，构建清晰的上下文边界和内聚的领域模型，确保业务与代码模型一致性，避免大煤球式开发</w:t>
             </w:r>
           </w:p>
           <w:p>
@@ -3262,7 +3268,7 @@
             <w:pPr>
               <w:pStyle w:val="6"/>
               <w:spacing w:before="46" w:line="228" w:lineRule="auto"/>
-              <w:ind w:left="405" w:leftChars="133" w:right="79" w:hanging="126" w:hangingChars="61"/>
+              <w:ind w:right="79" w:firstLine="208" w:firstLineChars="100"/>
             </w:pPr>
             <w:r>
               <w:rPr>
@@ -3301,6 +3307,8 @@
               </w:rPr>
               <w:t xml:space="preserve">2. </w:t>
             </w:r>
+            <w:bookmarkStart w:id="0" w:name="_GoBack"/>
+            <w:bookmarkEnd w:id="0"/>
             <w:r>
               <w:rPr>
                 <w:rFonts w:hint="eastAsia"/>
@@ -3821,7 +3829,7 @@
                 </mc:Choice>
                 <mc:Fallback>
                   <w:pict>
-                    <v:shape id="_x0000_s1026" o:spid="_x0000_s1026" o:spt="100" style="position:absolute;left:0pt;margin-left:0pt;margin-top:27.65pt;height:0.75pt;width:541.6pt;z-index:251659264;mso-width-relative:page;mso-height-relative:page;" fillcolor="#000000" filled="t" stroked="f" coordsize="10832,15" o:gfxdata="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" path="m0,14l10831,14,10831,0,0,0,0,14xe">
+                    <v:shape id="_x0000_s1026" o:spid="_x0000_s1026" o:spt="100" style="position:absolute;left:0pt;margin-left:0pt;margin-top:27.65pt;height:0.75pt;width:541.6pt;z-index:251659264;mso-width-relative:page;mso-height-relative:page;" fillcolor="#000000" filled="t" stroked="f" coordsize="10832,15" o:gfxdata="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" path="m0,14l10831,14,10831,0,0,0,0,14xe">
                       <v:fill on="t" focussize="0,0"/>
                       <v:stroke on="f"/>
                       <v:imagedata o:title=""/>
@@ -5075,7 +5083,9 @@
 
 <file path=customXml/item1.xml><?xml version="1.0" encoding="utf-8"?>
 <s:customData xmlns="http://www.wps.cn/officeDocument/2013/wpsCustomData" xmlns:s="http://www.wps.cn/officeDocument/2013/wpsCustomData">
-  <customSectProps/>
+  <customSectProps>
+    <customSectPr/>
+  </customSectProps>
   <customShpExts>
     <customShpInfo spid="_x0000_s1026"/>
   </customShpExts>

</xml_diff>

<commit_message>
vault backup: 2025-04-14 20:00:14
</commit_message>
<xml_diff>
--- a/Obsidian Vault/Doing/技术工程/Sprint/S2/fangfeiyue.docx
+++ b/Obsidian Vault/Doing/技术工程/Sprint/S2/fangfeiyue.docx
@@ -773,7 +773,7 @@
                 </mc:Choice>
                 <mc:Fallback>
                   <w:pict>
-                    <v:shape id="_x0000_s1026" o:spid="_x0000_s1026" o:spt="100" style="position:absolute;left:0pt;margin-left:-0.05pt;margin-top:0.75pt;height:0.75pt;width:541.6pt;z-index:251661312;mso-width-relative:page;mso-height-relative:page;" fillcolor="#000000" filled="t" stroked="f" coordsize="10832,15" o:gfxdata="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" path="m0,14l10831,14,10831,0,0,0,0,14xe">
+                    <v:shape id="_x0000_s1026" o:spid="_x0000_s1026" o:spt="100" style="position:absolute;left:0pt;margin-left:-0.05pt;margin-top:0.75pt;height:0.75pt;width:541.6pt;z-index:251661312;mso-width-relative:page;mso-height-relative:page;" fillcolor="#000000" filled="t" stroked="f" coordsize="10832,15" o:gfxdata="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" path="m0,14l10831,14,10831,0,0,0,0,14xe">
                       <v:fill on="t" focussize="0,0"/>
                       <v:stroke on="f"/>
                       <v:imagedata o:title=""/>
@@ -2181,7 +2181,7 @@
                 </mc:Choice>
                 <mc:Fallback>
                   <w:pict>
-                    <v:shape id="_x0000_s1026" o:spid="_x0000_s1026" o:spt="100" style="position:absolute;left:0pt;margin-left:-0.05pt;margin-top:0.75pt;height:0.75pt;width:541.6pt;z-index:251660288;mso-width-relative:page;mso-height-relative:page;" fillcolor="#000000" filled="t" stroked="f" coordsize="10832,15" o:gfxdata="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" path="m0,14l10831,14,10831,0,0,0,0,14xe">
+                    <v:shape id="_x0000_s1026" o:spid="_x0000_s1026" o:spt="100" style="position:absolute;left:0pt;margin-left:-0.05pt;margin-top:0.75pt;height:0.75pt;width:541.6pt;z-index:251660288;mso-width-relative:page;mso-height-relative:page;" fillcolor="#000000" filled="t" stroked="f" coordsize="10832,15" o:gfxdata="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" path="m0,14l10831,14,10831,0,0,0,0,14xe">
                       <v:fill on="t" focussize="0,0"/>
                       <v:stroke on="f"/>
                       <v:imagedata o:title=""/>
@@ -2452,7 +2452,7 @@
                 <w:spacing w:val="6"/>
                 <w:lang w:val="en-US" w:eastAsia="zh-CN"/>
               </w:rPr>
-              <w:t>为消费者提供退换货后的包运费投保、理赔服务，并收取商家相应的服务费。</w:t>
+              <w:t>为消费者提供退换货后的包运费投保、申请、理赔服务，并收取商家相应的服务费。</w:t>
             </w:r>
           </w:p>
           <w:p>
@@ -2476,23 +2476,7 @@
                 <w:spacing w:val="5"/>
                 <w:lang w:val="en-US" w:eastAsia="zh-CN"/>
               </w:rPr>
-              <w:t xml:space="preserve"> 通过离线</w:t>
-            </w:r>
-            <w:r>
-              <w:rPr>
-                <w:rFonts w:hint="default"/>
-                <w:spacing w:val="5"/>
-                <w:lang w:val="en-US" w:eastAsia="zh-CN"/>
-              </w:rPr>
-              <w:t>Hi</w:t>
-            </w:r>
-            <w:r>
-              <w:rPr>
-                <w:rFonts w:hint="eastAsia"/>
-                <w:spacing w:val="5"/>
-                <w:lang w:val="en-US" w:eastAsia="zh-CN"/>
-              </w:rPr>
-              <w:t>ve数据生成的指标加工成的风控策略与风险定价，来把控商家金融风险及定价每日服务费</w:t>
+              <w:t xml:space="preserve"> 通过离线Hive数据生成的指标加工成对应的风控策略与风险定价，来把控商家金融风险及生成每日服务费</w:t>
             </w:r>
           </w:p>
           <w:p>
@@ -2516,7 +2500,17 @@
                 <w:spacing w:val="6"/>
                 <w:lang w:val="en-US" w:eastAsia="zh-CN"/>
               </w:rPr>
-              <w:t xml:space="preserve"> 搭建服务单、保单、理赔等领域服务，利用其上下文的解耦和内聚进一步解决理赔归因、组件开放等难题</w:t>
+              <w:t>搭建服务单、保单、理赔等领域服务，</w:t>
+            </w:r>
+            <w:bookmarkStart w:id="0" w:name="_GoBack"/>
+            <w:bookmarkEnd w:id="0"/>
+            <w:r>
+              <w:rPr>
+                <w:rFonts w:hint="eastAsia"/>
+                <w:spacing w:val="6"/>
+                <w:lang w:val="en-US" w:eastAsia="zh-CN"/>
+              </w:rPr>
+              <w:t>利用其上下文的解耦和内聚进一步解决理赔补偿、组件开放、保险抽象等难题</w:t>
             </w:r>
           </w:p>
           <w:p>
@@ -2540,7 +2534,7 @@
                 <w:spacing w:val="5"/>
                 <w:lang w:val="en-US" w:eastAsia="zh-CN"/>
               </w:rPr>
-              <w:t xml:space="preserve"> 在模型与数据抽象的基础上，通过权益配置，来快速支持开店礼包、升级版服务等业务需求</w:t>
+              <w:t>在模型与数据抽象的基础上，通过权益配置，来快速支持开店礼包、升级版服务等业务需求</w:t>
             </w:r>
             <w:r>
               <w:rPr>
@@ -2652,7 +2646,7 @@
                 <w:spacing w:val="2"/>
                 <w:lang w:val="en-US" w:eastAsia="zh-CN"/>
               </w:rPr>
-              <w:t xml:space="preserve">  1.  有赞寄件是在交易下单后物流发货、结算的核心，其通过物流商运营、运费定价等构造整个物流计费结算模型</w:t>
+              <w:t xml:space="preserve">  1. 有赞寄件是在交易下单后物流发货、结算的核心，其通过物流商运营、运费定价等构造整个物流计费结算模型</w:t>
             </w:r>
           </w:p>
           <w:p>
@@ -2672,7 +2666,7 @@
                 <w:spacing w:val="2"/>
                 <w:lang w:val="en-US" w:eastAsia="zh-CN"/>
               </w:rPr>
-              <w:t>2.  上门取件是作为交易逆向售后的核心服务，其通过状态机+最终一致保证取件单、三方物流单、交易单之间状态流转</w:t>
+              <w:t>2. 上门取件是作为交易逆向售后的核心服务，其通过状态机+最终一致保证取件单、三方物流单、交易单之间状态流转</w:t>
             </w:r>
           </w:p>
           <w:p>
@@ -2692,7 +2686,7 @@
                 <w:spacing w:val="2"/>
                 <w:lang w:val="en-US" w:eastAsia="zh-CN"/>
               </w:rPr>
-              <w:t>3.  搭建了与三方交互的物流基础，并通过心跳、监控、预警等方式维系其稳定</w:t>
+              <w:t>3. 搭建了与三方交互的物流基础，并通过心跳、监控、预警等方式维系其稳定</w:t>
             </w:r>
             <w:r>
               <w:rPr>
@@ -3099,14 +3093,6 @@
             <w:r>
               <w:rPr>
                 <w:rFonts w:hint="eastAsia"/>
-                <w:spacing w:val="3"/>
-                <w:lang w:val="en-US" w:eastAsia="zh-CN"/>
-              </w:rPr>
-              <w:t xml:space="preserve"> </w:t>
-            </w:r>
-            <w:r>
-              <w:rPr>
-                <w:rFonts w:hint="eastAsia"/>
                 <w:spacing w:val="2"/>
                 <w:lang w:val="en-US" w:eastAsia="zh-CN"/>
               </w:rPr>
@@ -3139,14 +3125,6 @@
             <w:r>
               <w:rPr>
                 <w:rFonts w:hint="eastAsia"/>
-                <w:spacing w:val="2"/>
-                <w:lang w:val="en-US" w:eastAsia="zh-CN"/>
-              </w:rPr>
-              <w:t xml:space="preserve"> </w:t>
-            </w:r>
-            <w:r>
-              <w:rPr>
-                <w:rFonts w:hint="eastAsia"/>
                 <w:spacing w:val="3"/>
                 <w:lang w:val="en-US" w:eastAsia="zh-CN"/>
               </w:rPr>
@@ -3170,7 +3148,7 @@
                 <w:spacing w:val="8"/>
                 <w:lang w:val="en-US" w:eastAsia="zh-CN"/>
               </w:rPr>
-              <w:t>3.  借鉴DDD战略思想，构建清晰的上下文边界和内聚的领域模型，确保业务与代码模型一致性，避免大煤球式开发</w:t>
+              <w:t>3. 借鉴DDD战略思想，构建清晰的上下文边界和内聚的领域模型，确保业务与代码模型一致性，避免大煤球式开发</w:t>
             </w:r>
           </w:p>
           <w:p>
@@ -3268,7 +3246,7 @@
             <w:pPr>
               <w:pStyle w:val="6"/>
               <w:spacing w:before="46" w:line="228" w:lineRule="auto"/>
-              <w:ind w:right="79" w:firstLine="208" w:firstLineChars="100"/>
+              <w:ind w:left="405" w:leftChars="133" w:right="79" w:hanging="126" w:hangingChars="61"/>
             </w:pPr>
             <w:r>
               <w:rPr>
@@ -3307,8 +3285,6 @@
               </w:rPr>
               <w:t xml:space="preserve">2. </w:t>
             </w:r>
-            <w:bookmarkStart w:id="0" w:name="_GoBack"/>
-            <w:bookmarkEnd w:id="0"/>
             <w:r>
               <w:rPr>
                 <w:rFonts w:hint="eastAsia"/>
@@ -3829,7 +3805,7 @@
                 </mc:Choice>
                 <mc:Fallback>
                   <w:pict>
-                    <v:shape id="_x0000_s1026" o:spid="_x0000_s1026" o:spt="100" style="position:absolute;left:0pt;margin-left:0pt;margin-top:27.65pt;height:0.75pt;width:541.6pt;z-index:251659264;mso-width-relative:page;mso-height-relative:page;" fillcolor="#000000" filled="t" stroked="f" coordsize="10832,15" o:gfxdata="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" path="m0,14l10831,14,10831,0,0,0,0,14xe">
+                    <v:shape id="_x0000_s1026" o:spid="_x0000_s1026" o:spt="100" style="position:absolute;left:0pt;margin-left:0pt;margin-top:27.65pt;height:0.75pt;width:541.6pt;z-index:251659264;mso-width-relative:page;mso-height-relative:page;" fillcolor="#000000" filled="t" stroked="f" coordsize="10832,15" o:gfxdata="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" path="m0,14l10831,14,10831,0,0,0,0,14xe">
                       <v:fill on="t" focussize="0,0"/>
                       <v:stroke on="f"/>
                       <v:imagedata o:title=""/>
@@ -5083,9 +5059,7 @@
 
 <file path=customXml/item1.xml><?xml version="1.0" encoding="utf-8"?>
 <s:customData xmlns="http://www.wps.cn/officeDocument/2013/wpsCustomData" xmlns:s="http://www.wps.cn/officeDocument/2013/wpsCustomData">
-  <customSectProps>
-    <customSectPr/>
-  </customSectProps>
+  <customSectProps/>
   <customShpExts>
     <customShpInfo spid="_x0000_s1026"/>
   </customShpExts>

</xml_diff>

<commit_message>
vault backup: 2025-04-14 23:08:24
</commit_message>
<xml_diff>
--- a/Obsidian Vault/Doing/技术工程/Sprint/S2/fangfeiyue.docx
+++ b/Obsidian Vault/Doing/技术工程/Sprint/S2/fangfeiyue.docx
@@ -2500,17 +2500,7 @@
                 <w:spacing w:val="6"/>
                 <w:lang w:val="en-US" w:eastAsia="zh-CN"/>
               </w:rPr>
-              <w:t>搭建服务单、保单、理赔等领域服务，</w:t>
-            </w:r>
-            <w:bookmarkStart w:id="0" w:name="_GoBack"/>
-            <w:bookmarkEnd w:id="0"/>
-            <w:r>
-              <w:rPr>
-                <w:rFonts w:hint="eastAsia"/>
-                <w:spacing w:val="6"/>
-                <w:lang w:val="en-US" w:eastAsia="zh-CN"/>
-              </w:rPr>
-              <w:t>利用其上下文的解耦和内聚进一步解决理赔补偿、组件开放、保险抽象等难题</w:t>
+              <w:t>搭建服务单、保单、理赔等领域服务，利用其上下文的解耦和内聚进一步解决理赔补偿、组件开放、保险抽象等难题</w:t>
             </w:r>
           </w:p>
           <w:p>
@@ -2626,7 +2616,7 @@
                 <w:spacing w:val="5"/>
                 <w:lang w:val="en-US" w:eastAsia="zh-CN"/>
               </w:rPr>
-              <w:t xml:space="preserve"> 物流增值业务主要包括面向商家的有赞寄件和面向消费者的上门取件，其核心都是通过与三方物流间的差价赚取利润。</w:t>
+              <w:t xml:space="preserve"> 物流增值业务包括有赞寄件（面向商家）和上门取件（面向消费者），其核心都是通过为提供更便利更具性价比的服务，来赚取与三方物流间的差价利润。</w:t>
             </w:r>
           </w:p>
           <w:p>
@@ -2646,7 +2636,7 @@
                 <w:spacing w:val="2"/>
                 <w:lang w:val="en-US" w:eastAsia="zh-CN"/>
               </w:rPr>
-              <w:t xml:space="preserve">  1. 有赞寄件是在交易下单后物流发货、结算的核心，其通过物流商运营、运费定价等构造整个物流计费结算模型</w:t>
+              <w:t xml:space="preserve">  1. 有赞寄件是交易下单后物流发货、结算的核心，其通过物流商运营、运费定价等构造整个物流计费结算模型，并通过限流、Bond分布式锁及脚本对账等方式保证最终一致性</w:t>
             </w:r>
           </w:p>
           <w:p>
@@ -2666,7 +2656,7 @@
                 <w:spacing w:val="2"/>
                 <w:lang w:val="en-US" w:eastAsia="zh-CN"/>
               </w:rPr>
-              <w:t>2. 上门取件是作为交易逆向售后的核心服务，其通过状态机+最终一致保证取件单、三方物流单、交易单之间状态流转</w:t>
+              <w:t>2. 上门取件是交易逆向售后的核心服务，状态机 + Seata 驱动取件单、三方物流单、交易单、包运费补贴之间状态一致</w:t>
             </w:r>
           </w:p>
           <w:p>
@@ -2688,6 +2678,8 @@
               </w:rPr>
               <w:t>3. 搭建了与三方交互的物流基础，并通过心跳、监控、预警等方式维系其稳定</w:t>
             </w:r>
+            <w:bookmarkStart w:id="0" w:name="_GoBack"/>
+            <w:bookmarkEnd w:id="0"/>
             <w:r>
               <w:rPr>
                 <w:rFonts w:hint="eastAsia"/>

</xml_diff>

<commit_message>
vault backup: 2025-04-16 21:56:19
</commit_message>
<xml_diff>
--- a/Obsidian Vault/Doing/技术工程/Sprint/S2/fangfeiyue.docx
+++ b/Obsidian Vault/Doing/技术工程/Sprint/S2/fangfeiyue.docx
@@ -110,13 +110,10 @@
               <w:t xml:space="preserve"> </w:t>
             </w:r>
             <w:r>
-              <w:t>Java</w:t>
-            </w:r>
-            <w:r>
               <w:rPr>
                 <w:spacing w:val="5"/>
               </w:rPr>
-              <w:t xml:space="preserve"> 后端开发</w:t>
+              <w:t>后端开发</w:t>
             </w:r>
           </w:p>
         </w:tc>
@@ -1076,12 +1073,21 @@
                 <w:rFonts w:hint="eastAsia"/>
                 <w:spacing w:val="8"/>
               </w:rPr>
-              <w:t>团队绩效</w:t>
-            </w:r>
+              <w:t>团队</w:t>
+            </w:r>
+            <w:bookmarkStart w:id="0" w:name="_GoBack"/>
+            <w:bookmarkEnd w:id="0"/>
             <w:r>
               <w:rPr>
                 <w:rFonts w:hint="eastAsia"/>
                 <w:spacing w:val="8"/>
+              </w:rPr>
+              <w:t>绩效</w:t>
+            </w:r>
+            <w:r>
+              <w:rPr>
+                <w:rFonts w:hint="eastAsia"/>
+                <w:spacing w:val="8"/>
                 <w:lang w:val="en-US" w:eastAsia="zh-CN"/>
               </w:rPr>
               <w:t>一直</w:t>
@@ -1092,6 +1098,14 @@
                 <w:spacing w:val="8"/>
               </w:rPr>
               <w:t>保持前列，2024年度绩效</w:t>
+            </w:r>
+            <w:r>
+              <w:rPr>
+                <w:rFonts w:hint="eastAsia"/>
+                <w:spacing w:val="8"/>
+                <w:lang w:val="en-US" w:eastAsia="zh-CN"/>
+              </w:rPr>
+              <w:t xml:space="preserve"> </w:t>
             </w:r>
             <w:r>
               <w:rPr>
@@ -1413,8 +1427,8 @@
             <w:r>
               <w:rPr>
                 <w:rFonts w:hint="eastAsia"/>
-                <w:b/>
-                <w:bCs/>
+                <w:b w:val="0"/>
+                <w:bCs w:val="0"/>
                 <w:spacing w:val="4"/>
                 <w:lang w:val="en-US" w:eastAsia="zh-CN"/>
               </w:rPr>
@@ -1422,6 +1436,8 @@
             </w:r>
             <w:r>
               <w:rPr>
+                <w:b w:val="0"/>
+                <w:bCs w:val="0"/>
                 <w:spacing w:val="4"/>
               </w:rPr>
               <w:t xml:space="preserve">             </w:t>
@@ -1429,8 +1445,8 @@
             <w:r>
               <w:rPr>
                 <w:rFonts w:hint="eastAsia"/>
-                <w:b/>
-                <w:bCs/>
+                <w:b w:val="0"/>
+                <w:bCs w:val="0"/>
                 <w:spacing w:val="4"/>
                 <w:lang w:val="en-US" w:eastAsia="zh-CN"/>
               </w:rPr>
@@ -1438,67 +1454,142 @@
             </w:r>
             <w:r>
               <w:rPr>
-                <w:spacing w:val="4"/>
+                <w:b w:val="0"/>
+                <w:bCs w:val="0"/>
+                <w:spacing w:val="4"/>
+              </w:rPr>
+              <w:t xml:space="preserve"> – 后</w:t>
+            </w:r>
+            <w:r>
+              <w:rPr>
+                <w:b w:val="0"/>
+                <w:bCs w:val="0"/>
+                <w:spacing w:val="3"/>
+              </w:rPr>
+              <w:t xml:space="preserve">端开发 </w:t>
+            </w:r>
+            <w:r>
+              <w:rPr>
+                <w:spacing w:val="3"/>
+              </w:rPr>
+              <w:t xml:space="preserve">           </w:t>
+            </w:r>
+            <w:r>
+              <w:rPr>
+                <w:rFonts w:hint="default"/>
+                <w:spacing w:val="3"/>
+                <w:lang w:val="en-US"/>
               </w:rPr>
               <w:t xml:space="preserve"> </w:t>
             </w:r>
             <w:r>
               <w:rPr>
-                <w:b/>
-                <w:bCs/>
-                <w:spacing w:val="4"/>
-              </w:rPr>
-              <w:t>–</w:t>
-            </w:r>
-            <w:r>
-              <w:rPr>
-                <w:spacing w:val="4"/>
+                <w:rFonts w:hint="eastAsia" w:ascii="PingFang SC" w:hAnsi="PingFang SC" w:eastAsia="PingFang SC" w:cs="PingFang SC"/>
+                <w:b w:val="0"/>
+                <w:bCs w:val="0"/>
+                <w:spacing w:val="3"/>
+              </w:rPr>
+              <w:t>20</w:t>
+            </w:r>
+            <w:r>
+              <w:rPr>
+                <w:rFonts w:hint="eastAsia" w:ascii="PingFang SC" w:hAnsi="PingFang SC" w:eastAsia="PingFang SC" w:cs="PingFang SC"/>
+                <w:b w:val="0"/>
+                <w:bCs w:val="0"/>
+                <w:spacing w:val="3"/>
+                <w:lang w:val="en-US" w:eastAsia="zh-CN"/>
+              </w:rPr>
+              <w:t>18</w:t>
+            </w:r>
+            <w:r>
+              <w:rPr>
+                <w:rFonts w:hint="eastAsia" w:ascii="PingFang SC" w:hAnsi="PingFang SC" w:eastAsia="PingFang SC" w:cs="PingFang SC"/>
+                <w:b w:val="0"/>
+                <w:bCs w:val="0"/>
+                <w:spacing w:val="-10"/>
               </w:rPr>
               <w:t xml:space="preserve"> </w:t>
             </w:r>
             <w:r>
               <w:rPr>
-                <w:b/>
-                <w:bCs/>
-                <w:spacing w:val="4"/>
-              </w:rPr>
-              <w:t>后</w:t>
-            </w:r>
-            <w:r>
-              <w:rPr>
-                <w:b/>
-                <w:bCs/>
-                <w:spacing w:val="3"/>
-              </w:rPr>
-              <w:t>端开发</w:t>
-            </w:r>
-            <w:r>
-              <w:rPr>
-                <w:spacing w:val="3"/>
-              </w:rPr>
-              <w:t xml:space="preserve">            </w:t>
-            </w:r>
-            <w:r>
-              <w:rPr>
-                <w:rFonts w:hint="default"/>
-                <w:spacing w:val="3"/>
-                <w:lang w:val="en-US"/>
+                <w:rFonts w:hint="eastAsia" w:ascii="PingFang SC" w:hAnsi="PingFang SC" w:eastAsia="PingFang SC" w:cs="PingFang SC"/>
+                <w:b w:val="0"/>
+                <w:bCs w:val="0"/>
+                <w:spacing w:val="3"/>
+              </w:rPr>
+              <w:t xml:space="preserve">年 </w:t>
+            </w:r>
+            <w:r>
+              <w:rPr>
+                <w:rFonts w:hint="eastAsia" w:ascii="PingFang SC" w:hAnsi="PingFang SC" w:eastAsia="PingFang SC" w:cs="PingFang SC"/>
+                <w:b w:val="0"/>
+                <w:bCs w:val="0"/>
+                <w:spacing w:val="3"/>
+                <w:lang w:val="en-US" w:eastAsia="zh-CN"/>
+              </w:rPr>
+              <w:t>4</w:t>
+            </w:r>
+            <w:r>
+              <w:rPr>
+                <w:rFonts w:hint="eastAsia" w:ascii="PingFang SC" w:hAnsi="PingFang SC" w:eastAsia="PingFang SC" w:cs="PingFang SC"/>
+                <w:b w:val="0"/>
+                <w:bCs w:val="0"/>
+                <w:spacing w:val="3"/>
+              </w:rPr>
+              <w:t xml:space="preserve"> 月  – 20</w:t>
+            </w:r>
+            <w:r>
+              <w:rPr>
+                <w:rFonts w:hint="eastAsia" w:ascii="PingFang SC" w:hAnsi="PingFang SC" w:eastAsia="PingFang SC" w:cs="PingFang SC"/>
+                <w:b w:val="0"/>
+                <w:bCs w:val="0"/>
+                <w:spacing w:val="3"/>
+                <w:lang w:val="en-US" w:eastAsia="zh-CN"/>
+              </w:rPr>
+              <w:t>19</w:t>
+            </w:r>
+            <w:r>
+              <w:rPr>
+                <w:rFonts w:hint="eastAsia" w:ascii="PingFang SC" w:hAnsi="PingFang SC" w:eastAsia="PingFang SC" w:cs="PingFang SC"/>
+                <w:b w:val="0"/>
+                <w:bCs w:val="0"/>
+                <w:spacing w:val="-10"/>
               </w:rPr>
               <w:t xml:space="preserve"> </w:t>
             </w:r>
             <w:r>
               <w:rPr>
-                <w:b/>
-                <w:bCs/>
-                <w:spacing w:val="3"/>
-              </w:rPr>
-              <w:t>20</w:t>
-            </w:r>
-            <w:r>
-              <w:rPr>
-                <w:rFonts w:hint="eastAsia"/>
-                <w:b/>
-                <w:bCs/>
+                <w:rFonts w:hint="eastAsia" w:ascii="PingFang SC" w:hAnsi="PingFang SC" w:eastAsia="PingFang SC" w:cs="PingFang SC"/>
+                <w:b w:val="0"/>
+                <w:bCs w:val="0"/>
+                <w:spacing w:val="3"/>
+              </w:rPr>
+              <w:t xml:space="preserve">年 </w:t>
+            </w:r>
+            <w:r>
+              <w:rPr>
+                <w:rFonts w:hint="eastAsia" w:ascii="PingFang SC" w:hAnsi="PingFang SC" w:eastAsia="PingFang SC" w:cs="PingFang SC"/>
+                <w:b w:val="0"/>
+                <w:bCs w:val="0"/>
+                <w:spacing w:val="3"/>
+                <w:lang w:val="en-US" w:eastAsia="zh-CN"/>
+              </w:rPr>
+              <w:t>6</w:t>
+            </w:r>
+            <w:r>
+              <w:rPr>
+                <w:rFonts w:hint="eastAsia" w:ascii="PingFang SC" w:hAnsi="PingFang SC" w:eastAsia="PingFang SC" w:cs="PingFang SC"/>
+                <w:b w:val="0"/>
+                <w:bCs w:val="0"/>
+                <w:spacing w:val="3"/>
+              </w:rPr>
+              <w:t xml:space="preserve"> 月 </w:t>
+            </w:r>
+            <w:r>
+              <w:rPr>
+                <w:rFonts w:hint="eastAsia" w:ascii="PingFang SC" w:hAnsi="PingFang SC" w:eastAsia="PingFang SC" w:cs="PingFang SC"/>
+                <w:b w:val="0"/>
+                <w:bCs w:val="0"/>
                 <w:spacing w:val="3"/>
                 <w:lang w:val="en-US" w:eastAsia="zh-CN"/>
               </w:rPr>
@@ -1506,153 +1597,12 @@
             </w:r>
             <w:r>
               <w:rPr>
-                <w:spacing w:val="-10"/>
-              </w:rPr>
-              <w:t xml:space="preserve"> </w:t>
-            </w:r>
-            <w:r>
-              <w:rPr>
-                <w:b/>
-                <w:bCs/>
-                <w:spacing w:val="3"/>
-              </w:rPr>
-              <w:t>年</w:t>
-            </w:r>
-            <w:r>
-              <w:rPr>
-                <w:spacing w:val="3"/>
-              </w:rPr>
-              <w:t xml:space="preserve"> </w:t>
-            </w:r>
-            <w:r>
-              <w:rPr>
-                <w:rFonts w:hint="eastAsia"/>
-                <w:spacing w:val="3"/>
-                <w:lang w:val="en-US" w:eastAsia="zh-CN"/>
-              </w:rPr>
-              <w:t>4</w:t>
-            </w:r>
-            <w:r>
-              <w:rPr>
-                <w:spacing w:val="3"/>
-              </w:rPr>
-              <w:t xml:space="preserve"> </w:t>
-            </w:r>
-            <w:r>
-              <w:rPr>
-                <w:b/>
-                <w:bCs/>
-                <w:spacing w:val="3"/>
-              </w:rPr>
-              <w:t>月</w:t>
-            </w:r>
-            <w:r>
-              <w:rPr>
-                <w:spacing w:val="3"/>
-              </w:rPr>
-              <w:t xml:space="preserve">  </w:t>
-            </w:r>
-            <w:r>
-              <w:rPr>
-                <w:b/>
-                <w:bCs/>
-                <w:spacing w:val="3"/>
-              </w:rPr>
-              <w:t>–</w:t>
-            </w:r>
-            <w:r>
-              <w:rPr>
-                <w:spacing w:val="3"/>
-              </w:rPr>
-              <w:t xml:space="preserve"> </w:t>
-            </w:r>
-            <w:r>
-              <w:rPr>
-                <w:b/>
-                <w:bCs/>
-                <w:spacing w:val="3"/>
-              </w:rPr>
-              <w:t>20</w:t>
-            </w:r>
-            <w:r>
-              <w:rPr>
-                <w:rFonts w:hint="eastAsia"/>
-                <w:b/>
-                <w:bCs/>
-                <w:spacing w:val="3"/>
-                <w:lang w:val="en-US" w:eastAsia="zh-CN"/>
-              </w:rPr>
-              <w:t>19</w:t>
-            </w:r>
-            <w:r>
-              <w:rPr>
-                <w:spacing w:val="-10"/>
-              </w:rPr>
-              <w:t xml:space="preserve"> </w:t>
-            </w:r>
-            <w:r>
-              <w:rPr>
-                <w:b/>
-                <w:bCs/>
-                <w:spacing w:val="3"/>
-              </w:rPr>
-              <w:t>年</w:t>
-            </w:r>
-            <w:r>
-              <w:rPr>
-                <w:spacing w:val="3"/>
-              </w:rPr>
-              <w:t xml:space="preserve"> </w:t>
-            </w:r>
-            <w:r>
-              <w:rPr>
-                <w:rFonts w:hint="eastAsia"/>
-                <w:spacing w:val="3"/>
-                <w:lang w:val="en-US" w:eastAsia="zh-CN"/>
-              </w:rPr>
-              <w:t>6</w:t>
-            </w:r>
-            <w:r>
-              <w:rPr>
-                <w:spacing w:val="3"/>
-              </w:rPr>
-              <w:t xml:space="preserve"> </w:t>
-            </w:r>
-            <w:r>
-              <w:rPr>
-                <w:b/>
-                <w:bCs/>
-                <w:spacing w:val="3"/>
-              </w:rPr>
-              <w:t>月</w:t>
-            </w:r>
-            <w:r>
-              <w:rPr>
-                <w:spacing w:val="3"/>
-              </w:rPr>
-              <w:t xml:space="preserve"> </w:t>
-            </w:r>
-            <w:r>
-              <w:rPr>
-                <w:rFonts w:hint="eastAsia"/>
-                <w:spacing w:val="3"/>
-                <w:lang w:val="en-US" w:eastAsia="zh-CN"/>
-              </w:rPr>
-              <w:t>18</w:t>
-            </w:r>
-            <w:r>
-              <w:rPr>
-                <w:spacing w:val="3"/>
-              </w:rPr>
-              <w:t xml:space="preserve"> </w:t>
-            </w:r>
-            <w:r>
-              <w:rPr>
-                <w:b/>
-                <w:bCs/>
-                <w:spacing w:val="3"/>
-              </w:rPr>
-              <w:t>日</w:t>
+                <w:rFonts w:hint="eastAsia" w:ascii="PingFang SC" w:hAnsi="PingFang SC" w:eastAsia="PingFang SC" w:cs="PingFang SC"/>
+                <w:b w:val="0"/>
+                <w:bCs w:val="0"/>
+                <w:spacing w:val="3"/>
+              </w:rPr>
+              <w:t xml:space="preserve"> 日</w:t>
             </w:r>
           </w:p>
           <w:p>
@@ -1787,8 +1737,8 @@
             <w:r>
               <w:rPr>
                 <w:rFonts w:hint="eastAsia"/>
-                <w:b/>
-                <w:bCs/>
+                <w:b w:val="0"/>
+                <w:bCs w:val="0"/>
                 <w:spacing w:val="4"/>
                 <w:lang w:val="en-US" w:eastAsia="zh-CN"/>
               </w:rPr>
@@ -1796,6 +1746,8 @@
             </w:r>
             <w:r>
               <w:rPr>
+                <w:b w:val="0"/>
+                <w:bCs w:val="0"/>
                 <w:spacing w:val="4"/>
               </w:rPr>
               <w:t xml:space="preserve">              </w:t>
@@ -1803,8 +1755,8 @@
             <w:r>
               <w:rPr>
                 <w:rFonts w:hint="eastAsia" w:ascii="PingFang SC Semibold" w:hAnsi="PingFang SC Semibold" w:eastAsia="PingFang SC Semibold" w:cs="PingFang SC Semibold"/>
-                <w:b/>
-                <w:bCs/>
+                <w:b w:val="0"/>
+                <w:bCs w:val="0"/>
                 <w:spacing w:val="4"/>
                 <w:lang w:val="en-US"/>
               </w:rPr>
@@ -1813,8 +1765,8 @@
             <w:r>
               <w:rPr>
                 <w:rFonts w:hint="eastAsia" w:ascii="PingFang SC Semibold" w:hAnsi="PingFang SC Semibold" w:eastAsia="PingFang SC Semibold" w:cs="PingFang SC Semibold"/>
-                <w:b/>
-                <w:bCs/>
+                <w:b w:val="0"/>
+                <w:bCs w:val="0"/>
                 <w:spacing w:val="4"/>
                 <w:lang w:val="en-US" w:eastAsia="zh-CN"/>
               </w:rPr>
@@ -1822,29 +1774,25 @@
             </w:r>
             <w:r>
               <w:rPr>
-                <w:b/>
-                <w:bCs/>
+                <w:b w:val="0"/>
+                <w:bCs w:val="0"/>
                 <w:spacing w:val="4"/>
               </w:rPr>
               <w:t>后</w:t>
             </w:r>
             <w:r>
               <w:rPr>
-                <w:b/>
-                <w:bCs/>
-                <w:spacing w:val="3"/>
-              </w:rPr>
-              <w:t>端开发</w:t>
-            </w:r>
-            <w:r>
-              <w:rPr>
-                <w:spacing w:val="3"/>
-              </w:rPr>
-              <w:t xml:space="preserve">            </w:t>
+                <w:b w:val="0"/>
+                <w:bCs w:val="0"/>
+                <w:spacing w:val="3"/>
+              </w:rPr>
+              <w:t xml:space="preserve">端开发            </w:t>
             </w:r>
             <w:r>
               <w:rPr>
                 <w:rFonts w:hint="default"/>
+                <w:b w:val="0"/>
+                <w:bCs w:val="0"/>
                 <w:spacing w:val="3"/>
                 <w:lang w:val="en-US"/>
               </w:rPr>
@@ -1852,8 +1800,8 @@
             </w:r>
             <w:r>
               <w:rPr>
-                <w:b/>
-                <w:bCs/>
+                <w:b w:val="0"/>
+                <w:bCs w:val="0"/>
                 <w:spacing w:val="3"/>
               </w:rPr>
               <w:t>20</w:t>
@@ -1861,8 +1809,8 @@
             <w:r>
               <w:rPr>
                 <w:rFonts w:hint="eastAsia"/>
-                <w:b/>
-                <w:bCs/>
+                <w:b w:val="0"/>
+                <w:bCs w:val="0"/>
                 <w:spacing w:val="3"/>
                 <w:lang w:val="en-US" w:eastAsia="zh-CN"/>
               </w:rPr>
@@ -1871,8 +1819,8 @@
             <w:r>
               <w:rPr>
                 <w:rFonts w:hint="default"/>
-                <w:b/>
-                <w:bCs/>
+                <w:b w:val="0"/>
+                <w:bCs w:val="0"/>
                 <w:spacing w:val="3"/>
                 <w:lang w:val="en-US" w:eastAsia="zh-CN"/>
               </w:rPr>
@@ -1880,135 +1828,91 @@
             </w:r>
             <w:r>
               <w:rPr>
+                <w:b w:val="0"/>
+                <w:bCs w:val="0"/>
                 <w:spacing w:val="-10"/>
               </w:rPr>
               <w:t xml:space="preserve"> </w:t>
             </w:r>
             <w:r>
               <w:rPr>
-                <w:b/>
-                <w:bCs/>
-                <w:spacing w:val="3"/>
-              </w:rPr>
-              <w:t>年</w:t>
-            </w:r>
-            <w:r>
-              <w:rPr>
-                <w:spacing w:val="3"/>
+                <w:b w:val="0"/>
+                <w:bCs w:val="0"/>
+                <w:spacing w:val="3"/>
+              </w:rPr>
+              <w:t xml:space="preserve">年 </w:t>
+            </w:r>
+            <w:r>
+              <w:rPr>
+                <w:rFonts w:hint="default"/>
+                <w:b w:val="0"/>
+                <w:bCs w:val="0"/>
+                <w:spacing w:val="3"/>
+                <w:lang w:val="en-US"/>
+              </w:rPr>
+              <w:t>5</w:t>
+            </w:r>
+            <w:r>
+              <w:rPr>
+                <w:b w:val="0"/>
+                <w:bCs w:val="0"/>
+                <w:spacing w:val="3"/>
+              </w:rPr>
+              <w:t xml:space="preserve"> 月  – 20</w:t>
+            </w:r>
+            <w:r>
+              <w:rPr>
+                <w:rFonts w:hint="eastAsia"/>
+                <w:b w:val="0"/>
+                <w:bCs w:val="0"/>
+                <w:spacing w:val="3"/>
+                <w:lang w:val="en-US" w:eastAsia="zh-CN"/>
+              </w:rPr>
+              <w:t>1</w:t>
+            </w:r>
+            <w:r>
+              <w:rPr>
+                <w:rFonts w:hint="default"/>
+                <w:b w:val="0"/>
+                <w:bCs w:val="0"/>
+                <w:spacing w:val="3"/>
+                <w:lang w:val="en-US" w:eastAsia="zh-CN"/>
+              </w:rPr>
+              <w:t>8</w:t>
+            </w:r>
+            <w:r>
+              <w:rPr>
+                <w:b w:val="0"/>
+                <w:bCs w:val="0"/>
+                <w:spacing w:val="-10"/>
               </w:rPr>
               <w:t xml:space="preserve"> </w:t>
             </w:r>
             <w:r>
               <w:rPr>
+                <w:b w:val="0"/>
+                <w:bCs w:val="0"/>
+                <w:spacing w:val="3"/>
+              </w:rPr>
+              <w:t xml:space="preserve">年 </w:t>
+            </w:r>
+            <w:r>
+              <w:rPr>
                 <w:rFonts w:hint="default"/>
+                <w:b w:val="0"/>
+                <w:bCs w:val="0"/>
                 <w:spacing w:val="3"/>
                 <w:lang w:val="en-US"/>
               </w:rPr>
-              <w:t>5</w:t>
-            </w:r>
-            <w:r>
-              <w:rPr>
-                <w:spacing w:val="3"/>
-              </w:rPr>
-              <w:t xml:space="preserve"> </w:t>
-            </w:r>
-            <w:r>
-              <w:rPr>
-                <w:b/>
-                <w:bCs/>
-                <w:spacing w:val="3"/>
-              </w:rPr>
-              <w:t>月</w:t>
-            </w:r>
-            <w:r>
-              <w:rPr>
-                <w:spacing w:val="3"/>
-              </w:rPr>
-              <w:t xml:space="preserve">  </w:t>
-            </w:r>
-            <w:r>
-              <w:rPr>
-                <w:b/>
-                <w:bCs/>
-                <w:spacing w:val="3"/>
-              </w:rPr>
-              <w:t>–</w:t>
-            </w:r>
-            <w:r>
-              <w:rPr>
-                <w:spacing w:val="3"/>
-              </w:rPr>
-              <w:t xml:space="preserve"> </w:t>
-            </w:r>
-            <w:r>
-              <w:rPr>
-                <w:b/>
-                <w:bCs/>
-                <w:spacing w:val="3"/>
-              </w:rPr>
-              <w:t>20</w:t>
-            </w:r>
-            <w:r>
-              <w:rPr>
-                <w:rFonts w:hint="eastAsia"/>
-                <w:b/>
-                <w:bCs/>
-                <w:spacing w:val="3"/>
-                <w:lang w:val="en-US" w:eastAsia="zh-CN"/>
-              </w:rPr>
-              <w:t>1</w:t>
-            </w:r>
-            <w:r>
-              <w:rPr>
-                <w:rFonts w:hint="default"/>
-                <w:b/>
-                <w:bCs/>
-                <w:spacing w:val="3"/>
-                <w:lang w:val="en-US" w:eastAsia="zh-CN"/>
-              </w:rPr>
-              <w:t>8</w:t>
-            </w:r>
-            <w:r>
-              <w:rPr>
-                <w:spacing w:val="-10"/>
-              </w:rPr>
-              <w:t xml:space="preserve"> </w:t>
-            </w:r>
-            <w:r>
-              <w:rPr>
-                <w:b/>
-                <w:bCs/>
-                <w:spacing w:val="3"/>
-              </w:rPr>
-              <w:t>年</w:t>
-            </w:r>
-            <w:r>
-              <w:rPr>
-                <w:spacing w:val="3"/>
-              </w:rPr>
-              <w:t xml:space="preserve"> </w:t>
-            </w:r>
-            <w:r>
-              <w:rPr>
-                <w:rFonts w:hint="default"/>
-                <w:spacing w:val="3"/>
-                <w:lang w:val="en-US"/>
-              </w:rPr>
               <w:t>4</w:t>
             </w:r>
             <w:r>
               <w:rPr>
-                <w:spacing w:val="3"/>
-              </w:rPr>
-              <w:t xml:space="preserve"> </w:t>
-            </w:r>
-            <w:r>
-              <w:rPr>
-                <w:b/>
-                <w:bCs/>
-                <w:spacing w:val="3"/>
-              </w:rPr>
-              <w:t>月</w:t>
+                <w:b w:val="0"/>
+                <w:bCs w:val="0"/>
+                <w:spacing w:val="3"/>
+              </w:rPr>
+              <w:t xml:space="preserve"> 月</w:t>
             </w:r>
           </w:p>
           <w:p>
@@ -2377,6 +2281,18 @@
           <w:p>
             <w:pPr>
               <w:pStyle w:val="6"/>
+              <w:spacing w:before="86" w:line="205" w:lineRule="auto"/>
+              <w:ind w:firstLine="412" w:firstLineChars="200"/>
+              <w:rPr>
+                <w:rFonts w:hint="eastAsia"/>
+                <w:spacing w:val="8"/>
+                <w:lang w:val="en-US" w:eastAsia="zh-CN"/>
+              </w:rPr>
+            </w:pPr>
+          </w:p>
+          <w:p>
+            <w:pPr>
+              <w:pStyle w:val="6"/>
               <w:spacing w:before="86" w:line="206" w:lineRule="auto"/>
               <w:ind w:left="60"/>
               <w:rPr>
@@ -2414,9 +2330,9 @@
             </w:r>
             <w:r>
               <w:rPr>
-                <w:rFonts w:hint="eastAsia" w:ascii="PingFang SC" w:hAnsi="PingFang SC" w:eastAsia="PingFang SC" w:cs="PingFang SC"/>
-                <w:b w:val="0"/>
-                <w:bCs w:val="0"/>
+                <w:rFonts w:hint="eastAsia" w:ascii="PingFang SC Semibold" w:hAnsi="PingFang SC Semibold" w:eastAsia="PingFang SC Semibold" w:cs="PingFang SC Semibold"/>
+                <w:b/>
+                <w:bCs/>
                 <w:spacing w:val="6"/>
                 <w:lang w:val="en-US" w:eastAsia="zh-CN"/>
               </w:rPr>
@@ -2427,7 +2343,7 @@
             <w:pPr>
               <w:pStyle w:val="6"/>
               <w:spacing w:before="46" w:line="228" w:lineRule="auto"/>
-              <w:ind w:right="79" w:firstLine="404" w:firstLineChars="200"/>
+              <w:ind w:right="79" w:firstLine="606" w:firstLineChars="300"/>
               <w:rPr>
                 <w:rFonts w:hint="eastAsia"/>
                 <w:spacing w:val="6"/>
@@ -2451,7 +2367,7 @@
                 <w:numId w:val="1"/>
               </w:numPr>
               <w:spacing w:before="46" w:line="228" w:lineRule="auto"/>
-              <w:ind w:right="79" w:firstLine="400" w:firstLineChars="200"/>
+              <w:ind w:right="79" w:rightChars="0" w:firstLine="400" w:firstLineChars="200"/>
               <w:rPr>
                 <w:rFonts w:hint="eastAsia"/>
                 <w:spacing w:val="5"/>
@@ -2464,7 +2380,7 @@
                 <w:spacing w:val="5"/>
                 <w:lang w:val="en-US" w:eastAsia="zh-CN"/>
               </w:rPr>
-              <w:t xml:space="preserve"> 通过离线Hive数据生成的指标加工成对应的风控策略与风险定价，来把控商家金融风险及生成每日服务费</w:t>
+              <w:t>通过离线Hive数据生成的指标加工成对应的风控策略与风险定价，来把控商家金融风险及生成每日服务费</w:t>
             </w:r>
           </w:p>
           <w:p>
@@ -2475,7 +2391,7 @@
                 <w:numId w:val="1"/>
               </w:numPr>
               <w:spacing w:before="46" w:line="228" w:lineRule="auto"/>
-              <w:ind w:right="79" w:firstLine="404" w:firstLineChars="200"/>
+              <w:ind w:left="0" w:leftChars="0" w:right="79" w:rightChars="0" w:firstLine="404" w:firstLineChars="200"/>
               <w:rPr>
                 <w:rFonts w:hint="eastAsia"/>
                 <w:spacing w:val="5"/>
@@ -2529,7 +2445,7 @@
               <w:spacing w:before="87" w:line="206" w:lineRule="auto"/>
               <w:ind w:left="60"/>
               <w:rPr>
-                <w:rFonts w:hint="eastAsia"/>
+                <w:rFonts w:hint="default" w:eastAsia="PingFang SC"/>
                 <w:b/>
                 <w:bCs/>
                 <w:spacing w:val="5"/>
@@ -2538,12 +2454,54 @@
             </w:pPr>
             <w:r>
               <w:rPr>
+                <w:b w:val="0"/>
+                <w:bCs w:val="0"/>
+                <w:spacing w:val="5"/>
+              </w:rPr>
+              <w:t>（</w:t>
+            </w:r>
+            <w:r>
+              <w:rPr>
+                <w:rFonts w:hint="eastAsia"/>
+                <w:b w:val="0"/>
+                <w:bCs w:val="0"/>
+                <w:spacing w:val="5"/>
+                <w:lang w:val="en-US" w:eastAsia="zh-CN"/>
+              </w:rPr>
+              <w:t>二</w:t>
+            </w:r>
+            <w:r>
+              <w:rPr>
+                <w:b w:val="0"/>
+                <w:bCs w:val="0"/>
+                <w:spacing w:val="5"/>
+              </w:rPr>
+              <w:t>）</w:t>
+            </w:r>
+            <w:r>
+              <w:rPr>
+                <w:rFonts w:hint="eastAsia" w:ascii="PingFang SC Semibold" w:hAnsi="PingFang SC Semibold" w:eastAsia="PingFang SC Semibold" w:cs="PingFang SC Semibold"/>
                 <w:b/>
                 <w:bCs/>
                 <w:spacing w:val="5"/>
-              </w:rPr>
-              <w:t>（</w:t>
-            </w:r>
+                <w:lang w:val="en-US" w:eastAsia="zh-CN"/>
+              </w:rPr>
+              <w:t>物流增值</w:t>
+            </w:r>
+          </w:p>
+          <w:p>
+            <w:pPr>
+              <w:pStyle w:val="6"/>
+              <w:spacing w:before="87" w:line="206" w:lineRule="auto"/>
+              <w:ind w:left="459" w:leftChars="28" w:hanging="400" w:hangingChars="200"/>
+              <w:rPr>
+                <w:rFonts w:hint="eastAsia"/>
+                <w:b w:val="0"/>
+                <w:bCs w:val="0"/>
+                <w:spacing w:val="5"/>
+                <w:lang w:val="en-US" w:eastAsia="zh-CN"/>
+              </w:rPr>
+            </w:pPr>
             <w:r>
               <w:rPr>
                 <w:rFonts w:hint="eastAsia"/>
@@ -2552,59 +2510,17 @@
                 <w:spacing w:val="5"/>
                 <w:lang w:val="en-US" w:eastAsia="zh-CN"/>
               </w:rPr>
-              <w:t>二</w:t>
-            </w:r>
-            <w:r>
-              <w:rPr>
-                <w:b/>
-                <w:bCs/>
+              <w:t xml:space="preserve">     </w:t>
+            </w:r>
+            <w:r>
+              <w:rPr>
+                <w:rFonts w:hint="eastAsia"/>
+                <w:b w:val="0"/>
+                <w:bCs w:val="0"/>
                 <w:spacing w:val="5"/>
-              </w:rPr>
-              <w:t>）</w:t>
-            </w:r>
-            <w:r>
-              <w:rPr>
-                <w:rFonts w:hint="eastAsia"/>
-                <w:b w:val="0"/>
-                <w:bCs w:val="0"/>
-                <w:spacing w:val="5"/>
-                <w:lang w:val="en-US" w:eastAsia="zh-CN"/>
-              </w:rPr>
-              <w:t>物流增值</w:t>
-            </w:r>
-          </w:p>
-          <w:p>
-            <w:pPr>
-              <w:pStyle w:val="6"/>
-              <w:spacing w:before="87" w:line="206" w:lineRule="auto"/>
-              <w:ind w:left="60"/>
-              <w:rPr>
-                <w:rFonts w:hint="default"/>
-                <w:b/>
-                <w:bCs/>
-                <w:spacing w:val="5"/>
-                <w:lang w:val="en-US" w:eastAsia="zh-CN"/>
-              </w:rPr>
-            </w:pPr>
-            <w:r>
-              <w:rPr>
-                <w:rFonts w:hint="eastAsia"/>
-                <w:b/>
-                <w:bCs/>
-                <w:spacing w:val="5"/>
-                <w:lang w:val="en-US" w:eastAsia="zh-CN"/>
-              </w:rPr>
-              <w:t xml:space="preserve">    </w:t>
-            </w:r>
-            <w:r>
-              <w:rPr>
-                <w:rFonts w:hint="eastAsia"/>
-                <w:b w:val="0"/>
-                <w:bCs w:val="0"/>
-                <w:spacing w:val="5"/>
-                <w:lang w:val="en-US" w:eastAsia="zh-CN"/>
-              </w:rPr>
-              <w:t xml:space="preserve"> 物流增值业务包括有赞寄件（面向商家）和上门取件（面向消费者），其核心都是通过为提供更便利更具性价比的服务，来赚取与三方物流间的差价利润。</w:t>
+                <w:lang w:val="en-US" w:eastAsia="zh-CN"/>
+              </w:rPr>
+              <w:t xml:space="preserve">    物流增值业务包括有赞寄件（面向商家）和上门取件（面向消费者），其核心都是通过服务赚取与三方物流间的差价</w:t>
             </w:r>
           </w:p>
           <w:p>
@@ -2612,12 +2528,76 @@
               <w:pStyle w:val="6"/>
               <w:numPr>
                 <w:ilvl w:val="0"/>
-                <w:numId w:val="1"/>
+                <w:numId w:val="2"/>
+              </w:numPr>
+              <w:spacing w:before="87" w:line="206" w:lineRule="auto"/>
+              <w:ind w:left="437" w:leftChars="208" w:firstLine="0" w:firstLineChars="0"/>
+              <w:rPr>
+                <w:rFonts w:hint="eastAsia"/>
+                <w:spacing w:val="5"/>
+                <w:lang w:val="en-US" w:eastAsia="zh-CN"/>
+              </w:rPr>
+            </w:pPr>
+            <w:r>
+              <w:rPr>
+                <w:rFonts w:hint="eastAsia"/>
+                <w:spacing w:val="5"/>
+                <w:lang w:val="en-US" w:eastAsia="zh-CN"/>
+              </w:rPr>
+              <w:t>有赞寄件是正向交易下单后物流发货、结算的核心，其通过物流商运营、运费定价等构造整个物流计费、结算模型</w:t>
+            </w:r>
+          </w:p>
+          <w:p>
+            <w:pPr>
+              <w:pStyle w:val="6"/>
+              <w:numPr>
+                <w:ilvl w:val="0"/>
+                <w:numId w:val="3"/>
+              </w:numPr>
+              <w:spacing w:before="87" w:line="206" w:lineRule="auto"/>
+              <w:ind w:firstLine="400" w:firstLineChars="200"/>
+              <w:rPr>
+                <w:rFonts w:hint="default"/>
+                <w:spacing w:val="5"/>
+                <w:lang w:val="en-US" w:eastAsia="zh-CN"/>
+              </w:rPr>
+            </w:pPr>
+            <w:r>
+              <w:rPr>
+                <w:rFonts w:hint="eastAsia"/>
+                <w:spacing w:val="5"/>
+                <w:lang w:val="en-US" w:eastAsia="zh-CN"/>
+              </w:rPr>
+              <w:t xml:space="preserve">上门取件是交易逆向售后的核心服务，其状态机 + </w:t>
+            </w:r>
+            <w:r>
+              <w:rPr>
+                <w:rFonts w:hint="default"/>
+                <w:spacing w:val="5"/>
+                <w:lang w:val="en-US" w:eastAsia="zh-CN"/>
+              </w:rPr>
+              <w:t>TCC</w:t>
+            </w:r>
+            <w:r>
+              <w:rPr>
+                <w:rFonts w:hint="eastAsia"/>
+                <w:spacing w:val="5"/>
+                <w:lang w:val="en-US" w:eastAsia="zh-CN"/>
+              </w:rPr>
+              <w:t>架构驱动支付、取件单、三方物流、交易单等状态一致</w:t>
+            </w:r>
+          </w:p>
+          <w:p>
+            <w:pPr>
+              <w:pStyle w:val="6"/>
+              <w:numPr>
+                <w:ilvl w:val="0"/>
+                <w:numId w:val="3"/>
               </w:numPr>
               <w:spacing w:before="46" w:line="228" w:lineRule="auto"/>
-              <w:ind w:right="79" w:firstLine="400" w:firstLineChars="200"/>
-              <w:rPr>
-                <w:rFonts w:hint="eastAsia"/>
+              <w:ind w:left="0" w:leftChars="0" w:right="79" w:rightChars="0" w:firstLine="400" w:firstLineChars="200"/>
+              <w:rPr>
+                <w:rFonts w:hint="default"/>
                 <w:spacing w:val="5"/>
                 <w:lang w:val="en-US" w:eastAsia="zh-CN"/>
               </w:rPr>
@@ -2628,7 +2608,7 @@
                 <w:spacing w:val="5"/>
                 <w:lang w:val="en-US" w:eastAsia="zh-CN"/>
               </w:rPr>
-              <w:t>有赞寄件是交易下单后物流发货、结算的核心，其通过物流商运营、运费定价等构造整个物流计费结算模型，并通过限流、Bond分布式锁及离线&amp;实时脚本对账等方式保证其数据一致性</w:t>
+              <w:t>模型上，通过业务组件可插拔 + 数据倒置依赖构建出抽象稳定的模型，实现对外开放能力，并完成业务的二次增长</w:t>
             </w:r>
           </w:p>
           <w:p>
@@ -2636,60 +2616,10 @@
               <w:pStyle w:val="6"/>
               <w:numPr>
                 <w:ilvl w:val="0"/>
-                <w:numId w:val="1"/>
+                <w:numId w:val="3"/>
               </w:numPr>
               <w:spacing w:before="46" w:line="228" w:lineRule="auto"/>
-              <w:ind w:right="79" w:firstLine="400" w:firstLineChars="200"/>
-              <w:rPr>
-                <w:rFonts w:hint="default"/>
-                <w:spacing w:val="5"/>
-                <w:lang w:val="en-US" w:eastAsia="zh-CN"/>
-              </w:rPr>
-            </w:pPr>
-            <w:r>
-              <w:rPr>
-                <w:rFonts w:hint="eastAsia"/>
-                <w:spacing w:val="5"/>
-                <w:lang w:val="en-US" w:eastAsia="zh-CN"/>
-              </w:rPr>
-              <w:t>上门取件是交易逆向售后</w:t>
-            </w:r>
-            <w:bookmarkStart w:id="0" w:name="_GoBack"/>
-            <w:bookmarkEnd w:id="0"/>
-            <w:r>
-              <w:rPr>
-                <w:rFonts w:hint="eastAsia"/>
-                <w:spacing w:val="5"/>
-                <w:lang w:val="en-US" w:eastAsia="zh-CN"/>
-              </w:rPr>
-              <w:t xml:space="preserve">的核心服务，其利用状态机流转 + </w:t>
-            </w:r>
-            <w:r>
-              <w:rPr>
-                <w:rFonts w:hint="default"/>
-                <w:spacing w:val="5"/>
-                <w:lang w:val="en-US" w:eastAsia="zh-CN"/>
-              </w:rPr>
-              <w:t>TCC</w:t>
-            </w:r>
-            <w:r>
-              <w:rPr>
-                <w:rFonts w:hint="eastAsia"/>
-                <w:spacing w:val="5"/>
-                <w:lang w:val="en-US" w:eastAsia="zh-CN"/>
-              </w:rPr>
-              <w:t>模式来驱动支付、取件单、三方物流、交易单、包运费补贴之间状态的最终一致性；并通过业务组件的可插拔 + 数据的倒置依赖逐步搭建对外开放能力，来实现业务二次增长</w:t>
-            </w:r>
-          </w:p>
-          <w:p>
-            <w:pPr>
-              <w:pStyle w:val="6"/>
-              <w:numPr>
-                <w:ilvl w:val="0"/>
-                <w:numId w:val="1"/>
-              </w:numPr>
-              <w:spacing w:before="46" w:line="228" w:lineRule="auto"/>
-              <w:ind w:right="79" w:firstLine="400" w:firstLineChars="200"/>
+              <w:ind w:left="0" w:leftChars="0" w:right="79" w:rightChars="0" w:firstLine="400" w:firstLineChars="200"/>
               <w:rPr>
                 <w:rFonts w:hint="default"/>
                 <w:spacing w:val="2"/>
@@ -2702,7 +2632,7 @@
                 <w:spacing w:val="5"/>
                 <w:lang w:val="en-US" w:eastAsia="zh-CN"/>
               </w:rPr>
-              <w:t>搭建了与三方交互的物流基础，并通过心跳、监控、预警等方式维系其稳定</w:t>
+              <w:t>基础设施上，搭建了与三方交互的物流体系，并通过心跳、监控、预警等方式维系其稳定</w:t>
             </w:r>
             <w:r>
               <w:rPr>
@@ -2719,19 +2649,31 @@
               <w:spacing w:before="68" w:line="225" w:lineRule="auto"/>
               <w:ind w:right="31" w:firstLine="388" w:firstLineChars="200"/>
               <w:rPr>
+                <w:rFonts w:hint="eastAsia"/>
+                <w:spacing w:val="2"/>
+                <w:lang w:val="en-US" w:eastAsia="zh-CN"/>
+              </w:rPr>
+            </w:pPr>
+            <w:r>
+              <w:rPr>
+                <w:rFonts w:hint="eastAsia"/>
+                <w:spacing w:val="2"/>
+                <w:lang w:val="en-US" w:eastAsia="zh-CN"/>
+              </w:rPr>
+              <w:t>从零开始在复杂的业务需求中逐步构建清晰的增值架构，为业务运营提供有力支持，业务收入增长高达120%+</w:t>
+            </w:r>
+          </w:p>
+          <w:p>
+            <w:pPr>
+              <w:pStyle w:val="6"/>
+              <w:spacing w:before="68" w:line="225" w:lineRule="auto"/>
+              <w:ind w:right="31" w:firstLine="388" w:firstLineChars="200"/>
+              <w:rPr>
                 <w:rFonts w:hint="default"/>
                 <w:spacing w:val="2"/>
                 <w:lang w:val="en-US" w:eastAsia="zh-CN"/>
               </w:rPr>
             </w:pPr>
-            <w:r>
-              <w:rPr>
-                <w:rFonts w:hint="eastAsia"/>
-                <w:spacing w:val="2"/>
-                <w:lang w:val="en-US" w:eastAsia="zh-CN"/>
-              </w:rPr>
-              <w:t>从零开始在复杂的业务需求中逐步构建清晰的增值架构，为业务运营提供有力支持，业务收入增长高达120%+</w:t>
-            </w:r>
           </w:p>
           <w:p>
             <w:pPr>
@@ -2995,18 +2937,18 @@
             </w:pPr>
             <w:r>
               <w:rPr>
+                <w:b w:val="0"/>
+                <w:bCs w:val="0"/>
+                <w:spacing w:val="5"/>
+              </w:rPr>
+              <w:t>（一）</w:t>
+            </w:r>
+            <w:r>
+              <w:rPr>
+                <w:rFonts w:hint="eastAsia" w:ascii="PingFang SC Semibold" w:hAnsi="PingFang SC Semibold" w:eastAsia="PingFang SC Semibold" w:cs="PingFang SC Semibold"/>
                 <w:b/>
                 <w:bCs/>
                 <w:spacing w:val="5"/>
-              </w:rPr>
-              <w:t>（一）</w:t>
-            </w:r>
-            <w:r>
-              <w:rPr>
-                <w:rFonts w:hint="eastAsia" w:ascii="PingFang SC" w:hAnsi="PingFang SC" w:eastAsia="PingFang SC" w:cs="PingFang SC"/>
-                <w:b w:val="0"/>
-                <w:bCs w:val="0"/>
-                <w:spacing w:val="5"/>
                 <w:lang w:val="en-US" w:eastAsia="zh-CN"/>
               </w:rPr>
               <w:t>云分销</w:t>
@@ -3171,17 +3113,17 @@
             </w:pPr>
             <w:r>
               <w:rPr>
+                <w:b w:val="0"/>
+                <w:bCs w:val="0"/>
+                <w:spacing w:val="7"/>
+              </w:rPr>
+              <w:t>（二）</w:t>
+            </w:r>
+            <w:r>
+              <w:rPr>
+                <w:rFonts w:hint="eastAsia" w:ascii="PingFang SC Semibold" w:hAnsi="PingFang SC Semibold" w:eastAsia="PingFang SC Semibold" w:cs="PingFang SC Semibold"/>
                 <w:b/>
                 <w:bCs/>
-                <w:spacing w:val="7"/>
-              </w:rPr>
-              <w:t>（二）</w:t>
-            </w:r>
-            <w:r>
-              <w:rPr>
-                <w:rFonts w:hint="eastAsia" w:ascii="PingFang SC" w:hAnsi="PingFang SC" w:eastAsia="PingFang SC" w:cs="PingFang SC"/>
-                <w:b w:val="0"/>
-                <w:bCs w:val="0"/>
                 <w:spacing w:val="7"/>
                 <w:lang w:val="en-US" w:eastAsia="zh-CN"/>
               </w:rPr>
@@ -3386,8 +3328,8 @@
             <w:r>
               <w:rPr>
                 <w:rFonts w:hint="eastAsia"/>
-                <w:b/>
-                <w:bCs/>
+                <w:b w:val="0"/>
+                <w:bCs w:val="0"/>
                 <w:spacing w:val="4"/>
                 <w:lang w:val="en-US" w:eastAsia="zh-CN"/>
               </w:rPr>
@@ -3395,6 +3337,8 @@
             </w:r>
             <w:r>
               <w:rPr>
+                <w:b w:val="0"/>
+                <w:bCs w:val="0"/>
                 <w:spacing w:val="4"/>
               </w:rPr>
               <w:t xml:space="preserve">                 </w:t>
@@ -3402,8 +3346,8 @@
             <w:r>
               <w:rPr>
                 <w:rFonts w:hint="eastAsia" w:ascii="PingFang SC Semibold" w:hAnsi="PingFang SC Semibold" w:eastAsia="PingFang SC Semibold" w:cs="PingFang SC Semibold"/>
-                <w:b/>
-                <w:bCs/>
+                <w:b w:val="0"/>
+                <w:bCs w:val="0"/>
                 <w:spacing w:val="4"/>
                 <w:lang w:val="en-US" w:eastAsia="zh-CN"/>
               </w:rPr>
@@ -3411,6 +3355,8 @@
             </w:r>
             <w:r>
               <w:rPr>
+                <w:b w:val="0"/>
+                <w:bCs w:val="0"/>
                 <w:spacing w:val="3"/>
               </w:rPr>
               <w:t xml:space="preserve">              </w:t>
@@ -3418,6 +3364,8 @@
             <w:r>
               <w:rPr>
                 <w:rFonts w:hint="eastAsia"/>
+                <w:b w:val="0"/>
+                <w:bCs w:val="0"/>
                 <w:spacing w:val="3"/>
                 <w:lang w:val="en-US" w:eastAsia="zh-CN"/>
               </w:rPr>
@@ -3425,23 +3373,17 @@
             </w:r>
             <w:r>
               <w:rPr>
-                <w:spacing w:val="3"/>
-              </w:rPr>
-              <w:t xml:space="preserve">  </w:t>
-            </w:r>
-            <w:r>
-              <w:rPr>
-                <w:b/>
-                <w:bCs/>
-                <w:spacing w:val="3"/>
-              </w:rPr>
-              <w:t>20</w:t>
-            </w:r>
-            <w:r>
-              <w:rPr>
-                <w:rFonts w:hint="eastAsia"/>
-                <w:b/>
-                <w:bCs/>
+                <w:b w:val="0"/>
+                <w:bCs w:val="0"/>
+                <w:spacing w:val="3"/>
+              </w:rPr>
+              <w:t xml:space="preserve">  20</w:t>
+            </w:r>
+            <w:r>
+              <w:rPr>
+                <w:rFonts w:hint="eastAsia"/>
+                <w:b w:val="0"/>
+                <w:bCs w:val="0"/>
                 <w:spacing w:val="3"/>
                 <w:lang w:val="en-US" w:eastAsia="zh-CN"/>
               </w:rPr>
@@ -3449,27 +3391,25 @@
             </w:r>
             <w:r>
               <w:rPr>
+                <w:b w:val="0"/>
+                <w:bCs w:val="0"/>
                 <w:spacing w:val="-8"/>
               </w:rPr>
               <w:t xml:space="preserve"> </w:t>
             </w:r>
             <w:r>
               <w:rPr>
-                <w:b/>
-                <w:bCs/>
-                <w:spacing w:val="3"/>
-              </w:rPr>
-              <w:t>年</w:t>
-            </w:r>
-            <w:r>
-              <w:rPr>
-                <w:spacing w:val="3"/>
-              </w:rPr>
-              <w:t xml:space="preserve"> </w:t>
-            </w:r>
-            <w:r>
-              <w:rPr>
-                <w:rFonts w:hint="eastAsia"/>
+                <w:b w:val="0"/>
+                <w:bCs w:val="0"/>
+                <w:spacing w:val="3"/>
+              </w:rPr>
+              <w:t xml:space="preserve">年 </w:t>
+            </w:r>
+            <w:r>
+              <w:rPr>
+                <w:rFonts w:hint="eastAsia"/>
+                <w:b w:val="0"/>
+                <w:bCs w:val="0"/>
                 <w:spacing w:val="3"/>
                 <w:lang w:val="en-US" w:eastAsia="zh-CN"/>
               </w:rPr>
@@ -3477,43 +3417,17 @@
             </w:r>
             <w:r>
               <w:rPr>
-                <w:spacing w:val="3"/>
-              </w:rPr>
-              <w:t xml:space="preserve"> </w:t>
-            </w:r>
-            <w:r>
-              <w:rPr>
-                <w:b/>
-                <w:bCs/>
-                <w:spacing w:val="3"/>
-              </w:rPr>
-              <w:t>月</w:t>
-            </w:r>
-            <w:r>
-              <w:rPr>
-                <w:spacing w:val="3"/>
-              </w:rPr>
-              <w:t xml:space="preserve">  </w:t>
-            </w:r>
-            <w:r>
-              <w:rPr>
-                <w:b/>
-                <w:bCs/>
-                <w:spacing w:val="3"/>
-              </w:rPr>
-              <w:t>–</w:t>
-            </w:r>
-            <w:r>
-              <w:rPr>
-                <w:spacing w:val="3"/>
-              </w:rPr>
-              <w:t xml:space="preserve"> </w:t>
+                <w:b w:val="0"/>
+                <w:bCs w:val="0"/>
+                <w:spacing w:val="3"/>
+              </w:rPr>
+              <w:t xml:space="preserve"> 月  – </w:t>
             </w:r>
             <w:r>
               <w:rPr>
                 <w:rFonts w:hint="eastAsia" w:ascii="PingFang SC Semibold" w:hAnsi="PingFang SC Semibold" w:eastAsia="PingFang SC Semibold" w:cs="PingFang SC Semibold"/>
-                <w:b/>
-                <w:bCs/>
+                <w:b w:val="0"/>
+                <w:bCs w:val="0"/>
                 <w:spacing w:val="3"/>
                 <w:lang w:val="en-US" w:eastAsia="zh-CN"/>
               </w:rPr>
@@ -4244,7 +4158,7 @@
                 <w:spacing w:val="2"/>
                 <w:lang w:val="en-US" w:eastAsia="zh-CN"/>
               </w:rPr>
-              <w:t>浪潮？</w:t>
+              <w:t>浪潮</w:t>
             </w:r>
           </w:p>
           <w:p>
@@ -4363,9 +4277,33 @@
 <file path=word/numbering.xml><?xml version="1.0" encoding="utf-8"?>
 <w:numbering xmlns:wpc="http://schemas.microsoft.com/office/word/2010/wordprocessingCanvas" xmlns:mc="http://schemas.openxmlformats.org/markup-compatibility/2006" xmlns:o="urn:schemas-microsoft-com:office:office" xmlns:r="http://schemas.openxmlformats.org/officeDocument/2006/relationships" xmlns:m="http://schemas.openxmlformats.org/officeDocument/2006/math" xmlns:v="urn:schemas-microsoft-com:vml" xmlns:wp14="http://schemas.microsoft.com/office/word/2010/wordprocessingDrawing" xmlns:wp="http://schemas.openxmlformats.org/drawingml/2006/wordprocessingDrawing" xmlns:w10="urn:schemas-microsoft-com:office:word" xmlns:w="http://schemas.openxmlformats.org/wordprocessingml/2006/main" xmlns:w14="http://schemas.microsoft.com/office/word/2010/wordml" xmlns:wpg="http://schemas.microsoft.com/office/word/2010/wordprocessingGroup" xmlns:wpi="http://schemas.microsoft.com/office/word/2010/wordprocessingInk" xmlns:wne="http://schemas.microsoft.com/office/word/2006/wordml" xmlns:wps="http://schemas.microsoft.com/office/word/2010/wordprocessingShape" xmlns:wpsCustomData="http://www.wps.cn/officeDocument/2013/wpsCustomData" mc:Ignorable="w14 wp14">
   <w:abstractNum w:abstractNumId="0">
-    <w:nsid w:val="7FEE4F9E"/>
+    <w:nsid w:val="FF3EDA4D"/>
     <w:multiLevelType w:val="singleLevel"/>
-    <w:tmpl w:val="7FEE4F9E"/>
+    <w:tmpl w:val="FF3EDA4D"/>
+    <w:lvl w:ilvl="0" w:tentative="0">
+      <w:start w:val="2"/>
+      <w:numFmt w:val="decimal"/>
+      <w:suff w:val="space"/>
+      <w:lvlText w:val="%1."/>
+      <w:lvlJc w:val="left"/>
+    </w:lvl>
+  </w:abstractNum>
+  <w:abstractNum w:abstractNumId="1">
+    <w:nsid w:val="37731736"/>
+    <w:multiLevelType w:val="singleLevel"/>
+    <w:tmpl w:val="37731736"/>
+    <w:lvl w:ilvl="0" w:tentative="0">
+      <w:start w:val="1"/>
+      <w:numFmt w:val="decimal"/>
+      <w:suff w:val="space"/>
+      <w:lvlText w:val="%1."/>
+      <w:lvlJc w:val="left"/>
+    </w:lvl>
+  </w:abstractNum>
+  <w:abstractNum w:abstractNumId="2">
+    <w:nsid w:val="5976FD00"/>
+    <w:multiLevelType w:val="singleLevel"/>
+    <w:tmpl w:val="5976FD00"/>
     <w:lvl w:ilvl="0" w:tentative="0">
       <w:start w:val="1"/>
       <w:numFmt w:val="decimal"/>
@@ -4375,6 +4313,12 @@
     </w:lvl>
   </w:abstractNum>
   <w:num w:numId="1">
+    <w:abstractNumId w:val="2"/>
+  </w:num>
+  <w:num w:numId="2">
+    <w:abstractNumId w:val="1"/>
+  </w:num>
+  <w:num w:numId="3">
     <w:abstractNumId w:val="0"/>
   </w:num>
 </w:numbering>

</xml_diff>

<commit_message>
vault backup: 2025-04-17 16:42:23
</commit_message>
<xml_diff>
--- a/Obsidian Vault/Doing/技术工程/Sprint/S2/fangfeiyue.docx
+++ b/Obsidian Vault/Doing/技术工程/Sprint/S2/fangfeiyue.docx
@@ -770,7 +770,7 @@
                 </mc:Choice>
                 <mc:Fallback>
                   <w:pict>
-                    <v:shape id="_x0000_s1026" o:spid="_x0000_s1026" o:spt="100" style="position:absolute;left:0pt;margin-left:-0.05pt;margin-top:0.75pt;height:0.75pt;width:541.6pt;z-index:251661312;mso-width-relative:page;mso-height-relative:page;" fillcolor="#000000" filled="t" stroked="f" coordsize="10832,15" o:gfxdata="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" path="m0,14l10831,14,10831,0,0,0,0,14xe">
+                    <v:shape id="_x0000_s1026" o:spid="_x0000_s1026" o:spt="100" style="position:absolute;left:0pt;margin-left:-0.05pt;margin-top:0.75pt;height:0.75pt;width:541.6pt;z-index:251661312;mso-width-relative:page;mso-height-relative:page;" fillcolor="#000000" filled="t" stroked="f" coordsize="10832,15" o:gfxdata="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" path="m0,14l10831,14,10831,0,0,0,0,14xe">
                       <v:fill on="t" focussize="0,0"/>
                       <v:stroke on="f"/>
                       <v:imagedata o:title=""/>
@@ -1073,16 +1073,7 @@
                 <w:rFonts w:hint="eastAsia"/>
                 <w:spacing w:val="8"/>
               </w:rPr>
-              <w:t>团队</w:t>
-            </w:r>
-            <w:bookmarkStart w:id="0" w:name="_GoBack"/>
-            <w:bookmarkEnd w:id="0"/>
-            <w:r>
-              <w:rPr>
-                <w:rFonts w:hint="eastAsia"/>
-                <w:spacing w:val="8"/>
-              </w:rPr>
-              <w:t>绩效</w:t>
+              <w:t>团队绩效</w:t>
             </w:r>
             <w:r>
               <w:rPr>
@@ -2085,7 +2076,7 @@
                 </mc:Choice>
                 <mc:Fallback>
                   <w:pict>
-                    <v:shape id="_x0000_s1026" o:spid="_x0000_s1026" o:spt="100" style="position:absolute;left:0pt;margin-left:-0.05pt;margin-top:0.75pt;height:0.75pt;width:541.6pt;z-index:251660288;mso-width-relative:page;mso-height-relative:page;" fillcolor="#000000" filled="t" stroked="f" coordsize="10832,15" o:gfxdata="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" path="m0,14l10831,14,10831,0,0,0,0,14xe">
+                    <v:shape id="_x0000_s1026" o:spid="_x0000_s1026" o:spt="100" style="position:absolute;left:0pt;margin-left:-0.05pt;margin-top:0.75pt;height:0.75pt;width:541.6pt;z-index:251660288;mso-width-relative:page;mso-height-relative:page;" fillcolor="#000000" filled="t" stroked="f" coordsize="10832,15" o:gfxdata="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" path="m0,14l10831,14,10831,0,0,0,0,14xe">
                       <v:fill on="t" focussize="0,0"/>
                       <v:stroke on="f"/>
                       <v:imagedata o:title=""/>
@@ -2632,7 +2623,17 @@
                 <w:spacing w:val="5"/>
                 <w:lang w:val="en-US" w:eastAsia="zh-CN"/>
               </w:rPr>
-              <w:t>基础设施上，搭建了与三方交互的物流体系，并通过心跳、监控、预警等方式维系其稳定</w:t>
+              <w:t>基础设施上，搭建了与三方交互的物流体系，并通过心跳、监控、限流</w:t>
+            </w:r>
+            <w:bookmarkStart w:id="0" w:name="_GoBack"/>
+            <w:bookmarkEnd w:id="0"/>
+            <w:r>
+              <w:rPr>
+                <w:rFonts w:hint="eastAsia"/>
+                <w:spacing w:val="5"/>
+                <w:lang w:val="en-US" w:eastAsia="zh-CN"/>
+              </w:rPr>
+              <w:t>等方式维系其稳定</w:t>
             </w:r>
             <w:r>
               <w:rPr>
@@ -3695,7 +3696,7 @@
                 </mc:Choice>
                 <mc:Fallback>
                   <w:pict>
-                    <v:shape id="_x0000_s1026" o:spid="_x0000_s1026" o:spt="100" style="position:absolute;left:0pt;margin-left:0pt;margin-top:27.65pt;height:0.75pt;width:541.6pt;z-index:251659264;mso-width-relative:page;mso-height-relative:page;" fillcolor="#000000" filled="t" stroked="f" coordsize="10832,15" o:gfxdata="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" path="m0,14l10831,14,10831,0,0,0,0,14xe">
+                    <v:shape id="_x0000_s1026" o:spid="_x0000_s1026" o:spt="100" style="position:absolute;left:0pt;margin-left:0pt;margin-top:27.65pt;height:0.75pt;width:541.6pt;z-index:251659264;mso-width-relative:page;mso-height-relative:page;" fillcolor="#000000" filled="t" stroked="f" coordsize="10832,15" o:gfxdata="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" path="m0,14l10831,14,10831,0,0,0,0,14xe">
                       <v:fill on="t" focussize="0,0"/>
                       <v:stroke on="f"/>
                       <v:imagedata o:title=""/>
@@ -4956,7 +4957,9 @@
 
 <file path=customXml/item1.xml><?xml version="1.0" encoding="utf-8"?>
 <s:customData xmlns="http://www.wps.cn/officeDocument/2013/wpsCustomData" xmlns:s="http://www.wps.cn/officeDocument/2013/wpsCustomData">
-  <customSectProps/>
+  <customSectProps>
+    <customSectPr/>
+  </customSectProps>
   <customShpExts>
     <customShpInfo spid="_x0000_s1026"/>
   </customShpExts>

</xml_diff>

<commit_message>
vault backup: 2025-04-27 03:30:03
</commit_message>
<xml_diff>
--- a/Obsidian Vault/Doing/技术工程/Sprint/S2/fangfeiyue.docx
+++ b/Obsidian Vault/Doing/技术工程/Sprint/S2/fangfeiyue.docx
@@ -770,7 +770,7 @@
                 </mc:Choice>
                 <mc:Fallback>
                   <w:pict>
-                    <v:shape id="_x0000_s1026" o:spid="_x0000_s1026" o:spt="100" style="position:absolute;left:0pt;margin-left:-0.05pt;margin-top:0.75pt;height:0.75pt;width:541.6pt;z-index:251661312;mso-width-relative:page;mso-height-relative:page;" fillcolor="#000000" filled="t" stroked="f" coordsize="10832,15" o:gfxdata="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" path="m0,14l10831,14,10831,0,0,0,0,14xe">
+                    <v:shape id="_x0000_s1026" o:spid="_x0000_s1026" o:spt="100" style="position:absolute;left:0pt;margin-left:-0.05pt;margin-top:0.75pt;height:0.75pt;width:541.6pt;z-index:251661312;mso-width-relative:page;mso-height-relative:page;" fillcolor="#000000" filled="t" stroked="f" coordsize="10832,15" o:gfxdata="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" path="m0,14l10831,14,10831,0,0,0,0,14xe">
                       <v:fill on="t" focussize="0,0"/>
                       <v:stroke on="f"/>
                       <v:imagedata o:title=""/>
@@ -2076,7 +2076,7 @@
                 </mc:Choice>
                 <mc:Fallback>
                   <w:pict>
-                    <v:shape id="_x0000_s1026" o:spid="_x0000_s1026" o:spt="100" style="position:absolute;left:0pt;margin-left:-0.05pt;margin-top:0.75pt;height:0.75pt;width:541.6pt;z-index:251660288;mso-width-relative:page;mso-height-relative:page;" fillcolor="#000000" filled="t" stroked="f" coordsize="10832,15" o:gfxdata="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" path="m0,14l10831,14,10831,0,0,0,0,14xe">
+                    <v:shape id="_x0000_s1026" o:spid="_x0000_s1026" o:spt="100" style="position:absolute;left:0pt;margin-left:-0.05pt;margin-top:0.75pt;height:0.75pt;width:541.6pt;z-index:251660288;mso-width-relative:page;mso-height-relative:page;" fillcolor="#000000" filled="t" stroked="f" coordsize="10832,15" o:gfxdata="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" path="m0,14l10831,14,10831,0,0,0,0,14xe">
                       <v:fill on="t" focussize="0,0"/>
                       <v:stroke on="f"/>
                       <v:imagedata o:title=""/>
@@ -2266,7 +2266,7 @@
                 <w:spacing w:val="8"/>
                 <w:lang w:val="en-US" w:eastAsia="zh-CN"/>
               </w:rPr>
-              <w:t>负责增值物流、履约、金融消费等增值项目，为公司提升毛利和收入</w:t>
+              <w:t>负责物流计费、售后履约、金融消费等增值项目，为公司提升毛利和收入</w:t>
             </w:r>
           </w:p>
           <w:p>
@@ -2347,7 +2347,7 @@
                 <w:spacing w:val="6"/>
                 <w:lang w:val="en-US" w:eastAsia="zh-CN"/>
               </w:rPr>
-              <w:t>为消费者提供退换货后的包运费投保、申请、理赔服务，并收取商家相应的服务费。</w:t>
+              <w:t>为消费者提供退换货后的包运费投保、理赔服务，并收取商家相应的服务费。</w:t>
             </w:r>
           </w:p>
           <w:p>
@@ -2395,7 +2395,7 @@
                 <w:spacing w:val="6"/>
                 <w:lang w:val="en-US" w:eastAsia="zh-CN"/>
               </w:rPr>
-              <w:t>搭建服务单、保单、理赔等领域服务，利用其上下文的解耦和内聚进一步解决理赔补偿、组件开放、保险抽象等难题</w:t>
+              <w:t>搭建服务、投保、理赔等领域能力，利用核心领域的内聚和解耦进一步解决理赔补偿、组件开放、保险抽象等难题</w:t>
             </w:r>
           </w:p>
           <w:p>
@@ -2511,7 +2511,7 @@
                 <w:spacing w:val="5"/>
                 <w:lang w:val="en-US" w:eastAsia="zh-CN"/>
               </w:rPr>
-              <w:t xml:space="preserve">    物流增值业务包括有赞寄件（面向商家）和上门取件（面向消费者），其核心都是通过服务赚取与三方物流间的差价</w:t>
+              <w:t xml:space="preserve">    物流增值业务包括有赞寄件（面向商家）和上门取件（面向消费者），其核心都是提供服务赚取与三方物流间的差价</w:t>
             </w:r>
           </w:p>
           <w:p>
@@ -2535,7 +2535,7 @@
                 <w:spacing w:val="5"/>
                 <w:lang w:val="en-US" w:eastAsia="zh-CN"/>
               </w:rPr>
-              <w:t>有赞寄件是正向交易下单后物流发货、结算的核心，其通过物流商运营、运费定价等构造整个物流计费、结算模型</w:t>
+              <w:t>有赞寄件是正向交易下单后物流发货、运费结算的核心，通过物流商运营、运费定价等构造整个计费、结算模型</w:t>
             </w:r>
           </w:p>
           <w:p>
@@ -2559,7 +2559,7 @@
                 <w:spacing w:val="5"/>
                 <w:lang w:val="en-US" w:eastAsia="zh-CN"/>
               </w:rPr>
-              <w:t xml:space="preserve">上门取件是交易逆向售后的核心服务，其状态机 + </w:t>
+              <w:t xml:space="preserve">上门取件是交易逆向售后的关键服务，其利用状态机 + </w:t>
             </w:r>
             <w:r>
               <w:rPr>
@@ -2575,7 +2575,7 @@
                 <w:spacing w:val="5"/>
                 <w:lang w:val="en-US" w:eastAsia="zh-CN"/>
               </w:rPr>
-              <w:t>架构驱动支付、取件单、三方物流、交易单等状态一致</w:t>
+              <w:t>策略驱动支付、取件单、三方物流、交易单等状态一致</w:t>
             </w:r>
           </w:p>
           <w:p>
@@ -2599,7 +2599,17 @@
                 <w:spacing w:val="5"/>
                 <w:lang w:val="en-US" w:eastAsia="zh-CN"/>
               </w:rPr>
-              <w:t>模型上，通过业务组件可插拔 + 数据倒置依赖构建出抽象稳定的模型，实现对外开放能力，并完成业务的二次增长</w:t>
+              <w:t>并在模型上，通过组件可插拔 + 数据倒置依赖构建出抽象稳定的模型，实现对外开放，</w:t>
+            </w:r>
+            <w:bookmarkStart w:id="0" w:name="_GoBack"/>
+            <w:bookmarkEnd w:id="0"/>
+            <w:r>
+              <w:rPr>
+                <w:rFonts w:hint="eastAsia"/>
+                <w:spacing w:val="5"/>
+                <w:lang w:val="en-US" w:eastAsia="zh-CN"/>
+              </w:rPr>
+              <w:t>完成业务的二次增长</w:t>
             </w:r>
           </w:p>
           <w:p>
@@ -2623,17 +2633,7 @@
                 <w:spacing w:val="5"/>
                 <w:lang w:val="en-US" w:eastAsia="zh-CN"/>
               </w:rPr>
-              <w:t>基础设施上，搭建了与三方交互的物流体系，并通过心跳、监控、限流</w:t>
-            </w:r>
-            <w:bookmarkStart w:id="0" w:name="_GoBack"/>
-            <w:bookmarkEnd w:id="0"/>
-            <w:r>
-              <w:rPr>
-                <w:rFonts w:hint="eastAsia"/>
-                <w:spacing w:val="5"/>
-                <w:lang w:val="en-US" w:eastAsia="zh-CN"/>
-              </w:rPr>
-              <w:t>等方式维系其稳定</w:t>
+              <w:t>基础设施上，搭建了与三方交互的物流体系，并通过心跳、监控、限流等方式维系其稳定</w:t>
             </w:r>
             <w:r>
               <w:rPr>
@@ -3696,7 +3696,7 @@
                 </mc:Choice>
                 <mc:Fallback>
                   <w:pict>
-                    <v:shape id="_x0000_s1026" o:spid="_x0000_s1026" o:spt="100" style="position:absolute;left:0pt;margin-left:0pt;margin-top:27.65pt;height:0.75pt;width:541.6pt;z-index:251659264;mso-width-relative:page;mso-height-relative:page;" fillcolor="#000000" filled="t" stroked="f" coordsize="10832,15" o:gfxdata="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" path="m0,14l10831,14,10831,0,0,0,0,14xe">
+                    <v:shape id="_x0000_s1026" o:spid="_x0000_s1026" o:spt="100" style="position:absolute;left:0pt;margin-left:0pt;margin-top:27.65pt;height:0.75pt;width:541.6pt;z-index:251659264;mso-width-relative:page;mso-height-relative:page;" fillcolor="#000000" filled="t" stroked="f" coordsize="10832,15" o:gfxdata="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" path="m0,14l10831,14,10831,0,0,0,0,14xe">
                       <v:fill on="t" focussize="0,0"/>
                       <v:stroke on="f"/>
                       <v:imagedata o:title=""/>
@@ -4957,9 +4957,7 @@
 
 <file path=customXml/item1.xml><?xml version="1.0" encoding="utf-8"?>
 <s:customData xmlns="http://www.wps.cn/officeDocument/2013/wpsCustomData" xmlns:s="http://www.wps.cn/officeDocument/2013/wpsCustomData">
-  <customSectProps>
-    <customSectPr/>
-  </customSectProps>
+  <customSectProps/>
   <customShpExts>
     <customShpInfo spid="_x0000_s1026"/>
   </customShpExts>

</xml_diff>